<commit_message>
Add GAMS codes space time network modeling approach
</commit_message>
<xml_diff>
--- a/Lessons/Lesson 3/Lesson 3.2/Lesson 3.2.docx
+++ b/Lessons/Lesson 3/Lesson 3.2/Lesson 3.2.docx
@@ -1,6 +1,6 @@
 
 <file path=word/document.xml><?xml version="1.0" encoding="utf-8"?>
-<w:document xmlns:wpc="http://schemas.microsoft.com/office/word/2010/wordprocessingCanvas" xmlns:cx="http://schemas.microsoft.com/office/drawing/2014/chartex" xmlns:cx1="http://schemas.microsoft.com/office/drawing/2015/9/8/chartex" xmlns:cx2="http://schemas.microsoft.com/office/drawing/2015/10/21/chartex" xmlns:mc="http://schemas.openxmlformats.org/markup-compatibility/2006" xmlns:o="urn:schemas-microsoft-com:office:office" xmlns:r="http://schemas.openxmlformats.org/officeDocument/2006/relationships" xmlns:m="http://schemas.openxmlformats.org/officeDocument/2006/math" xmlns:v="urn:schemas-microsoft-com:vml" xmlns:wp14="http://schemas.microsoft.com/office/word/2010/wordprocessingDrawing" xmlns:wp="http://schemas.openxmlformats.org/drawingml/2006/wordprocessingDrawing" xmlns:w10="urn:schemas-microsoft-com:office:word" xmlns:w="http://schemas.openxmlformats.org/wordprocessingml/2006/main" xmlns:w14="http://schemas.microsoft.com/office/word/2010/wordml" xmlns:w15="http://schemas.microsoft.com/office/word/2012/wordml" xmlns:w16se="http://schemas.microsoft.com/office/word/2015/wordml/symex" xmlns:wpg="http://schemas.microsoft.com/office/word/2010/wordprocessingGroup" xmlns:wpi="http://schemas.microsoft.com/office/word/2010/wordprocessingInk" xmlns:wne="http://schemas.microsoft.com/office/word/2006/wordml" xmlns:wps="http://schemas.microsoft.com/office/word/2010/wordprocessingShape" mc:Ignorable="w14 w15 w16se wp14">
+<w:document xmlns:wpc="http://schemas.microsoft.com/office/word/2010/wordprocessingCanvas" xmlns:mc="http://schemas.openxmlformats.org/markup-compatibility/2006" xmlns:o="urn:schemas-microsoft-com:office:office" xmlns:r="http://schemas.openxmlformats.org/officeDocument/2006/relationships" xmlns:m="http://schemas.openxmlformats.org/officeDocument/2006/math" xmlns:v="urn:schemas-microsoft-com:vml" xmlns:wp14="http://schemas.microsoft.com/office/word/2010/wordprocessingDrawing" xmlns:wp="http://schemas.openxmlformats.org/drawingml/2006/wordprocessingDrawing" xmlns:w10="urn:schemas-microsoft-com:office:word" xmlns:w="http://schemas.openxmlformats.org/wordprocessingml/2006/main" xmlns:w14="http://schemas.microsoft.com/office/word/2010/wordml" xmlns:w15="http://schemas.microsoft.com/office/word/2012/wordml" xmlns:wpg="http://schemas.microsoft.com/office/word/2010/wordprocessingGroup" xmlns:wpi="http://schemas.microsoft.com/office/word/2010/wordprocessingInk" xmlns:wne="http://schemas.microsoft.com/office/word/2006/wordml" xmlns:wps="http://schemas.microsoft.com/office/word/2010/wordprocessingShape" mc:Ignorable="w14 w15 wp14">
   <w:body>
     <w:p>
       <w:pPr>
@@ -13,6 +13,8 @@
           <w:szCs w:val="22"/>
         </w:rPr>
       </w:pPr>
+      <w:bookmarkStart w:id="0" w:name="_GoBack"/>
+      <w:bookmarkEnd w:id="0"/>
       <w:r>
         <w:rPr>
           <w:rFonts w:asciiTheme="majorBidi" w:hAnsiTheme="majorBidi" w:cstheme="majorBidi"/>
@@ -1597,22 +1599,12 @@
               </w:rPr>
               <w:t>av</w:t>
             </w:r>
-            <w:ins w:id="0" w:author="shreyasdeshmukh4@gmail.com" w:date="2016-10-07T13:48:00Z">
-              <w:r>
-                <w:rPr>
-                  <w:rFonts w:asciiTheme="majorBidi" w:hAnsiTheme="majorBidi" w:cstheme="majorBidi"/>
-                </w:rPr>
-                <w:t>g</w:t>
-              </w:r>
-            </w:ins>
-            <w:del w:id="1" w:author="shreyasdeshmukh4@gmail.com" w:date="2016-10-07T13:48:00Z">
-              <w:r>
-                <w:rPr>
-                  <w:rFonts w:asciiTheme="majorBidi" w:hAnsiTheme="majorBidi" w:cstheme="majorBidi"/>
-                </w:rPr>
-                <w:delText>erage</w:delText>
-              </w:r>
-            </w:del>
+            <w:r>
+              <w:rPr>
+                <w:rFonts w:asciiTheme="majorBidi" w:hAnsiTheme="majorBidi" w:cstheme="majorBidi"/>
+              </w:rPr>
+              <w:t>g</w:t>
+            </w:r>
             <w:r>
               <w:rPr>
                 <w:rFonts w:asciiTheme="majorBidi" w:hAnsiTheme="majorBidi" w:cstheme="majorBidi"/>
@@ -2237,6 +2229,7 @@
         <w:rPr>
           <w:rFonts w:asciiTheme="majorBidi" w:hAnsiTheme="majorBidi" w:cstheme="majorBidi"/>
           <w:noProof/>
+          <w:lang w:eastAsia="zh-CN"/>
         </w:rPr>
         <w:drawing>
           <wp:inline distT="0" distB="0" distL="0" distR="0">
@@ -2382,6 +2375,7 @@
         <w:rPr>
           <w:rFonts w:asciiTheme="majorBidi" w:hAnsiTheme="majorBidi" w:cstheme="majorBidi"/>
           <w:noProof/>
+          <w:lang w:eastAsia="zh-CN"/>
         </w:rPr>
         <w:lastRenderedPageBreak/>
         <w:drawing>
@@ -2525,6 +2519,7 @@
         <w:rPr>
           <w:rFonts w:asciiTheme="majorBidi" w:hAnsiTheme="majorBidi" w:cstheme="majorBidi"/>
           <w:noProof/>
+          <w:lang w:eastAsia="zh-CN"/>
         </w:rPr>
         <w:drawing>
           <wp:inline distT="0" distB="0" distL="0" distR="0">
@@ -2689,6 +2684,7 @@
         <w:rPr>
           <w:rFonts w:asciiTheme="majorBidi" w:hAnsiTheme="majorBidi" w:cstheme="majorBidi"/>
           <w:noProof/>
+          <w:lang w:eastAsia="zh-CN"/>
         </w:rPr>
         <w:drawing>
           <wp:inline distT="0" distB="0" distL="0" distR="0">
@@ -2812,6 +2808,7 @@
         <w:rPr>
           <w:rFonts w:asciiTheme="majorBidi" w:hAnsiTheme="majorBidi" w:cstheme="majorBidi"/>
           <w:noProof/>
+          <w:lang w:eastAsia="zh-CN"/>
         </w:rPr>
         <w:lastRenderedPageBreak/>
         <w:drawing>
@@ -2959,6 +2956,7 @@
         <w:rPr>
           <w:rFonts w:asciiTheme="majorBidi" w:hAnsiTheme="majorBidi" w:cstheme="majorBidi"/>
           <w:noProof/>
+          <w:lang w:eastAsia="zh-CN"/>
         </w:rPr>
         <w:drawing>
           <wp:inline distT="0" distB="0" distL="0" distR="0">
@@ -3243,34 +3241,17 @@
               <w:lastRenderedPageBreak/>
               <w:t>av</w:t>
             </w:r>
-            <w:ins w:id="2" w:author="shreyasdeshmukh4@gmail.com" w:date="2016-10-07T13:48:00Z">
-              <w:r>
-                <w:rPr>
-                  <w:rFonts w:asciiTheme="majorBidi" w:hAnsiTheme="majorBidi" w:cstheme="majorBidi"/>
-                </w:rPr>
-                <w:t>g</w:t>
-              </w:r>
-            </w:ins>
-            <w:del w:id="3" w:author="shreyasdeshmukh4@gmail.com" w:date="2016-10-07T13:48:00Z">
-              <w:r>
-                <w:rPr>
-                  <w:rFonts w:asciiTheme="majorBidi" w:hAnsiTheme="majorBidi" w:cstheme="majorBidi"/>
-                </w:rPr>
-                <w:delText>erage</w:delText>
-              </w:r>
-            </w:del>
             <w:r>
               <w:rPr>
                 <w:rFonts w:asciiTheme="majorBidi" w:hAnsiTheme="majorBidi" w:cstheme="majorBidi"/>
               </w:rPr>
-              <w:t>_</w:t>
+              <w:t>g</w:t>
             </w:r>
             <w:r>
               <w:rPr>
                 <w:rFonts w:asciiTheme="majorBidi" w:hAnsiTheme="majorBidi" w:cstheme="majorBidi"/>
               </w:rPr>
-              <w:lastRenderedPageBreak/>
-              <w:t>VOT</w:t>
+              <w:t>_VOT</w:t>
             </w:r>
             <w:proofErr w:type="spellEnd"/>
           </w:p>
@@ -3300,7 +3281,6 @@
               <w:rPr>
                 <w:rFonts w:asciiTheme="majorBidi" w:hAnsiTheme="majorBidi" w:cstheme="majorBidi"/>
               </w:rPr>
-              <w:lastRenderedPageBreak/>
               <w:t>percentage_of_pre</w:t>
             </w:r>
             <w:r>
@@ -3434,22 +3414,12 @@
                 <w:rFonts w:asciiTheme="majorBidi" w:hAnsiTheme="majorBidi" w:cstheme="majorBidi"/>
               </w:rPr>
             </w:pPr>
-            <w:del w:id="4" w:author="Shreyas" w:date="2016-10-06T20:29:00Z">
-              <w:r>
-                <w:rPr>
-                  <w:rFonts w:asciiTheme="majorBidi" w:hAnsiTheme="majorBidi" w:cstheme="majorBidi"/>
-                </w:rPr>
-                <w:delText>1</w:delText>
-              </w:r>
-            </w:del>
-            <w:ins w:id="5" w:author="shreyasdeshmukh4@gmail.com" w:date="2016-10-14T00:50:00Z">
-              <w:r>
-                <w:rPr>
-                  <w:rFonts w:asciiTheme="majorBidi" w:hAnsiTheme="majorBidi" w:cstheme="majorBidi"/>
-                </w:rPr>
-                <w:t>1</w:t>
-              </w:r>
-            </w:ins>
+            <w:r>
+              <w:rPr>
+                <w:rFonts w:asciiTheme="majorBidi" w:hAnsiTheme="majorBidi" w:cstheme="majorBidi"/>
+              </w:rPr>
+              <w:t>1</w:t>
+            </w:r>
             <w:r>
               <w:rPr>
                 <w:rFonts w:asciiTheme="majorBidi" w:hAnsiTheme="majorBidi" w:cstheme="majorBidi"/>
@@ -3596,22 +3566,12 @@
                 <w:rFonts w:asciiTheme="majorBidi" w:hAnsiTheme="majorBidi" w:cstheme="majorBidi"/>
               </w:rPr>
             </w:pPr>
-            <w:del w:id="6" w:author="Shreyas" w:date="2016-10-06T20:29:00Z">
-              <w:r>
-                <w:rPr>
-                  <w:rFonts w:asciiTheme="majorBidi" w:hAnsiTheme="majorBidi" w:cstheme="majorBidi"/>
-                </w:rPr>
-                <w:delText>1</w:delText>
-              </w:r>
-            </w:del>
-            <w:ins w:id="7" w:author="shreyasdeshmukh4@gmail.com" w:date="2016-10-14T00:50:00Z">
-              <w:r>
-                <w:rPr>
-                  <w:rFonts w:asciiTheme="majorBidi" w:hAnsiTheme="majorBidi" w:cstheme="majorBidi"/>
-                </w:rPr>
-                <w:t>1</w:t>
-              </w:r>
-            </w:ins>
+            <w:r>
+              <w:rPr>
+                <w:rFonts w:asciiTheme="majorBidi" w:hAnsiTheme="majorBidi" w:cstheme="majorBidi"/>
+              </w:rPr>
+              <w:t>1</w:t>
+            </w:r>
             <w:r>
               <w:rPr>
                 <w:rFonts w:asciiTheme="majorBidi" w:hAnsiTheme="majorBidi" w:cstheme="majorBidi"/>
@@ -3758,22 +3718,12 @@
                 <w:rFonts w:asciiTheme="majorBidi" w:hAnsiTheme="majorBidi" w:cstheme="majorBidi"/>
               </w:rPr>
             </w:pPr>
-            <w:del w:id="8" w:author="Shreyas" w:date="2016-10-06T20:29:00Z">
-              <w:r>
-                <w:rPr>
-                  <w:rFonts w:asciiTheme="majorBidi" w:hAnsiTheme="majorBidi" w:cstheme="majorBidi"/>
-                </w:rPr>
-                <w:delText>2</w:delText>
-              </w:r>
-            </w:del>
-            <w:ins w:id="9" w:author="shreyasdeshmukh4@gmail.com" w:date="2016-10-14T00:50:00Z">
-              <w:r>
-                <w:rPr>
-                  <w:rFonts w:asciiTheme="majorBidi" w:hAnsiTheme="majorBidi" w:cstheme="majorBidi"/>
-                </w:rPr>
-                <w:t>2</w:t>
-              </w:r>
-            </w:ins>
+            <w:r>
+              <w:rPr>
+                <w:rFonts w:asciiTheme="majorBidi" w:hAnsiTheme="majorBidi" w:cstheme="majorBidi"/>
+              </w:rPr>
+              <w:t>2</w:t>
+            </w:r>
             <w:r>
               <w:rPr>
                 <w:rFonts w:asciiTheme="majorBidi" w:hAnsiTheme="majorBidi" w:cstheme="majorBidi"/>
@@ -3943,98 +3893,54 @@
           <w:rFonts w:asciiTheme="majorBidi" w:hAnsiTheme="majorBidi" w:cstheme="majorBidi"/>
         </w:rPr>
       </w:pPr>
-      <w:del w:id="10" w:author="Shreyas" w:date="2016-10-06T20:30:00Z">
-        <w:r>
-          <w:rPr>
-            <w:rFonts w:asciiTheme="majorBidi" w:hAnsiTheme="majorBidi" w:cstheme="majorBidi"/>
-            <w:noProof/>
-          </w:rPr>
-          <w:drawing>
-            <wp:inline distT="0" distB="0" distL="0" distR="0" wp14:anchorId="180730E6" wp14:editId="66EB9F99">
-              <wp:extent cx="4196442" cy="1672301"/>
-              <wp:effectExtent l="0" t="0" r="0" b="4445"/>
-              <wp:docPr id="198" name="Picture 198"/>
-              <wp:cNvGraphicFramePr>
-                <a:graphicFrameLocks xmlns:a="http://schemas.openxmlformats.org/drawingml/2006/main" noChangeAspect="1"/>
-              </wp:cNvGraphicFramePr>
-              <a:graphic xmlns:a="http://schemas.openxmlformats.org/drawingml/2006/main">
-                <a:graphicData uri="http://schemas.openxmlformats.org/drawingml/2006/picture">
-                  <pic:pic xmlns:pic="http://schemas.openxmlformats.org/drawingml/2006/picture">
-                    <pic:nvPicPr>
-                      <pic:cNvPr id="1" name=""/>
-                      <pic:cNvPicPr/>
-                    </pic:nvPicPr>
-                    <pic:blipFill>
-                      <a:blip r:embed="rId12"/>
-                      <a:stretch>
-                        <a:fillRect/>
-                      </a:stretch>
-                    </pic:blipFill>
-                    <pic:spPr>
-                      <a:xfrm>
-                        <a:off x="0" y="0"/>
-                        <a:ext cx="4234085" cy="1687302"/>
-                      </a:xfrm>
-                      <a:prstGeom prst="rect">
-                        <a:avLst/>
-                      </a:prstGeom>
-                    </pic:spPr>
-                  </pic:pic>
-                </a:graphicData>
-              </a:graphic>
-            </wp:inline>
-          </w:drawing>
-        </w:r>
-      </w:del>
-      <w:ins w:id="11" w:author="Shreyas" w:date="2016-10-06T20:30:00Z">
-        <w:r>
-          <w:rPr>
-            <w:rFonts w:asciiTheme="majorBidi" w:hAnsiTheme="majorBidi" w:cstheme="majorBidi"/>
-            <w:noProof/>
-          </w:rPr>
-          <w:drawing>
-            <wp:inline distT="0" distB="0" distL="0" distR="0">
-              <wp:extent cx="5486400" cy="2087245"/>
-              <wp:effectExtent l="0" t="0" r="0" b="8255"/>
-              <wp:docPr id="9" name="Picture 9"/>
-              <wp:cNvGraphicFramePr>
-                <a:graphicFrameLocks xmlns:a="http://schemas.openxmlformats.org/drawingml/2006/main" noChangeAspect="1"/>
-              </wp:cNvGraphicFramePr>
-              <a:graphic xmlns:a="http://schemas.openxmlformats.org/drawingml/2006/main">
-                <a:graphicData uri="http://schemas.openxmlformats.org/drawingml/2006/picture">
-                  <pic:pic xmlns:pic="http://schemas.openxmlformats.org/drawingml/2006/picture">
-                    <pic:nvPicPr>
-                      <pic:cNvPr id="9" name="Capture.PNG"/>
-                      <pic:cNvPicPr/>
-                    </pic:nvPicPr>
-                    <pic:blipFill>
-                      <a:blip r:embed="rId13">
-                        <a:extLst>
-                          <a:ext uri="{28A0092B-C50C-407E-A947-70E740481C1C}">
-                            <a14:useLocalDpi xmlns:a14="http://schemas.microsoft.com/office/drawing/2010/main" val="0"/>
-                          </a:ext>
-                        </a:extLst>
-                      </a:blip>
-                      <a:stretch>
-                        <a:fillRect/>
-                      </a:stretch>
-                    </pic:blipFill>
-                    <pic:spPr>
-                      <a:xfrm>
-                        <a:off x="0" y="0"/>
-                        <a:ext cx="5486400" cy="2087245"/>
-                      </a:xfrm>
-                      <a:prstGeom prst="rect">
-                        <a:avLst/>
-                      </a:prstGeom>
-                    </pic:spPr>
-                  </pic:pic>
-                </a:graphicData>
-              </a:graphic>
-            </wp:inline>
-          </w:drawing>
-        </w:r>
-      </w:ins>
+      <w:r>
+        <w:rPr>
+          <w:rFonts w:asciiTheme="majorBidi" w:hAnsiTheme="majorBidi" w:cstheme="majorBidi"/>
+          <w:noProof/>
+          <w:lang w:eastAsia="zh-CN"/>
+        </w:rPr>
+        <w:drawing>
+          <wp:inline distT="0" distB="0" distL="0" distR="0">
+            <wp:extent cx="5486400" cy="2087245"/>
+            <wp:effectExtent l="0" t="0" r="0" b="8255"/>
+            <wp:docPr id="9" name="Picture 9"/>
+            <wp:cNvGraphicFramePr>
+              <a:graphicFrameLocks xmlns:a="http://schemas.openxmlformats.org/drawingml/2006/main" noChangeAspect="1"/>
+            </wp:cNvGraphicFramePr>
+            <a:graphic xmlns:a="http://schemas.openxmlformats.org/drawingml/2006/main">
+              <a:graphicData uri="http://schemas.openxmlformats.org/drawingml/2006/picture">
+                <pic:pic xmlns:pic="http://schemas.openxmlformats.org/drawingml/2006/picture">
+                  <pic:nvPicPr>
+                    <pic:cNvPr id="9" name="Capture.PNG"/>
+                    <pic:cNvPicPr/>
+                  </pic:nvPicPr>
+                  <pic:blipFill>
+                    <a:blip r:embed="rId12">
+                      <a:extLst>
+                        <a:ext uri="{28A0092B-C50C-407E-A947-70E740481C1C}">
+                          <a14:useLocalDpi xmlns:a14="http://schemas.microsoft.com/office/drawing/2010/main" val="0"/>
+                        </a:ext>
+                      </a:extLst>
+                    </a:blip>
+                    <a:stretch>
+                      <a:fillRect/>
+                    </a:stretch>
+                  </pic:blipFill>
+                  <pic:spPr>
+                    <a:xfrm>
+                      <a:off x="0" y="0"/>
+                      <a:ext cx="5486400" cy="2087245"/>
+                    </a:xfrm>
+                    <a:prstGeom prst="rect">
+                      <a:avLst/>
+                    </a:prstGeom>
+                  </pic:spPr>
+                </pic:pic>
+              </a:graphicData>
+            </a:graphic>
+          </wp:inline>
+        </w:drawing>
+      </w:r>
     </w:p>
     <w:p>
       <w:pPr>
@@ -4151,6 +4057,7 @@
         <w:rPr>
           <w:rFonts w:asciiTheme="majorBidi" w:hAnsiTheme="majorBidi" w:cstheme="majorBidi"/>
           <w:noProof/>
+          <w:lang w:eastAsia="zh-CN"/>
         </w:rPr>
         <w:drawing>
           <wp:inline distT="19050" distB="19050" distL="19050" distR="19050" wp14:anchorId="7856ABB0" wp14:editId="3005697D">
@@ -4166,7 +4073,7 @@
                     <pic:cNvPicPr preferRelativeResize="0"/>
                   </pic:nvPicPr>
                   <pic:blipFill>
-                    <a:blip r:embed="rId14"/>
+                    <a:blip r:embed="rId13"/>
                     <a:srcRect/>
                     <a:stretch>
                       <a:fillRect/>
@@ -4205,99 +4112,55 @@
           <w:rFonts w:asciiTheme="majorBidi" w:hAnsiTheme="majorBidi" w:cstheme="majorBidi"/>
         </w:rPr>
       </w:pPr>
-      <w:del w:id="12" w:author="Shreyas" w:date="2016-10-06T20:37:00Z">
-        <w:r>
-          <w:rPr>
-            <w:rFonts w:asciiTheme="majorBidi" w:hAnsiTheme="majorBidi" w:cstheme="majorBidi"/>
-            <w:noProof/>
-          </w:rPr>
-          <w:lastRenderedPageBreak/>
-          <w:drawing>
-            <wp:inline distT="0" distB="0" distL="0" distR="0" wp14:anchorId="5AAC9F46" wp14:editId="2B67297B">
-              <wp:extent cx="3385457" cy="2561156"/>
-              <wp:effectExtent l="0" t="0" r="5715" b="0"/>
-              <wp:docPr id="200" name="Picture 200"/>
-              <wp:cNvGraphicFramePr>
-                <a:graphicFrameLocks xmlns:a="http://schemas.openxmlformats.org/drawingml/2006/main" noChangeAspect="1"/>
-              </wp:cNvGraphicFramePr>
-              <a:graphic xmlns:a="http://schemas.openxmlformats.org/drawingml/2006/main">
-                <a:graphicData uri="http://schemas.openxmlformats.org/drawingml/2006/picture">
-                  <pic:pic xmlns:pic="http://schemas.openxmlformats.org/drawingml/2006/picture">
-                    <pic:nvPicPr>
-                      <pic:cNvPr id="1" name=""/>
-                      <pic:cNvPicPr/>
-                    </pic:nvPicPr>
-                    <pic:blipFill>
-                      <a:blip r:embed="rId15"/>
-                      <a:stretch>
-                        <a:fillRect/>
-                      </a:stretch>
-                    </pic:blipFill>
-                    <pic:spPr>
-                      <a:xfrm>
-                        <a:off x="0" y="0"/>
-                        <a:ext cx="3399004" cy="2571405"/>
-                      </a:xfrm>
-                      <a:prstGeom prst="rect">
-                        <a:avLst/>
-                      </a:prstGeom>
-                    </pic:spPr>
-                  </pic:pic>
-                </a:graphicData>
-              </a:graphic>
-            </wp:inline>
-          </w:drawing>
-        </w:r>
-      </w:del>
-      <w:ins w:id="13" w:author="Shreyas" w:date="2016-10-06T20:37:00Z">
-        <w:r>
-          <w:rPr>
-            <w:rFonts w:asciiTheme="majorBidi" w:hAnsiTheme="majorBidi" w:cstheme="majorBidi"/>
-            <w:noProof/>
-          </w:rPr>
-          <w:drawing>
-            <wp:inline distT="0" distB="0" distL="0" distR="0">
-              <wp:extent cx="5486400" cy="3929380"/>
-              <wp:effectExtent l="0" t="0" r="0" b="0"/>
-              <wp:docPr id="11" name="Picture 11"/>
-              <wp:cNvGraphicFramePr>
-                <a:graphicFrameLocks xmlns:a="http://schemas.openxmlformats.org/drawingml/2006/main" noChangeAspect="1"/>
-              </wp:cNvGraphicFramePr>
-              <a:graphic xmlns:a="http://schemas.openxmlformats.org/drawingml/2006/main">
-                <a:graphicData uri="http://schemas.openxmlformats.org/drawingml/2006/picture">
-                  <pic:pic xmlns:pic="http://schemas.openxmlformats.org/drawingml/2006/picture">
-                    <pic:nvPicPr>
-                      <pic:cNvPr id="11" name="Capture.PNG"/>
-                      <pic:cNvPicPr/>
-                    </pic:nvPicPr>
-                    <pic:blipFill>
-                      <a:blip r:embed="rId16">
-                        <a:extLst>
-                          <a:ext uri="{28A0092B-C50C-407E-A947-70E740481C1C}">
-                            <a14:useLocalDpi xmlns:a14="http://schemas.microsoft.com/office/drawing/2010/main" val="0"/>
-                          </a:ext>
-                        </a:extLst>
-                      </a:blip>
-                      <a:stretch>
-                        <a:fillRect/>
-                      </a:stretch>
-                    </pic:blipFill>
-                    <pic:spPr>
-                      <a:xfrm>
-                        <a:off x="0" y="0"/>
-                        <a:ext cx="5486400" cy="3929380"/>
-                      </a:xfrm>
-                      <a:prstGeom prst="rect">
-                        <a:avLst/>
-                      </a:prstGeom>
-                    </pic:spPr>
-                  </pic:pic>
-                </a:graphicData>
-              </a:graphic>
-            </wp:inline>
-          </w:drawing>
-        </w:r>
-      </w:ins>
+      <w:r>
+        <w:rPr>
+          <w:rFonts w:asciiTheme="majorBidi" w:hAnsiTheme="majorBidi" w:cstheme="majorBidi"/>
+          <w:noProof/>
+          <w:lang w:eastAsia="zh-CN"/>
+        </w:rPr>
+        <w:lastRenderedPageBreak/>
+        <w:drawing>
+          <wp:inline distT="0" distB="0" distL="0" distR="0">
+            <wp:extent cx="5486400" cy="3929380"/>
+            <wp:effectExtent l="0" t="0" r="0" b="0"/>
+            <wp:docPr id="11" name="Picture 11"/>
+            <wp:cNvGraphicFramePr>
+              <a:graphicFrameLocks xmlns:a="http://schemas.openxmlformats.org/drawingml/2006/main" noChangeAspect="1"/>
+            </wp:cNvGraphicFramePr>
+            <a:graphic xmlns:a="http://schemas.openxmlformats.org/drawingml/2006/main">
+              <a:graphicData uri="http://schemas.openxmlformats.org/drawingml/2006/picture">
+                <pic:pic xmlns:pic="http://schemas.openxmlformats.org/drawingml/2006/picture">
+                  <pic:nvPicPr>
+                    <pic:cNvPr id="11" name="Capture.PNG"/>
+                    <pic:cNvPicPr/>
+                  </pic:nvPicPr>
+                  <pic:blipFill>
+                    <a:blip r:embed="rId14">
+                      <a:extLst>
+                        <a:ext uri="{28A0092B-C50C-407E-A947-70E740481C1C}">
+                          <a14:useLocalDpi xmlns:a14="http://schemas.microsoft.com/office/drawing/2010/main" val="0"/>
+                        </a:ext>
+                      </a:extLst>
+                    </a:blip>
+                    <a:stretch>
+                      <a:fillRect/>
+                    </a:stretch>
+                  </pic:blipFill>
+                  <pic:spPr>
+                    <a:xfrm>
+                      <a:off x="0" y="0"/>
+                      <a:ext cx="5486400" cy="3929380"/>
+                    </a:xfrm>
+                    <a:prstGeom prst="rect">
+                      <a:avLst/>
+                    </a:prstGeom>
+                  </pic:spPr>
+                </pic:pic>
+              </a:graphicData>
+            </a:graphic>
+          </wp:inline>
+        </w:drawing>
+      </w:r>
     </w:p>
     <w:p>
       <w:pPr>
@@ -4363,99 +4226,54 @@
           <w:rFonts w:asciiTheme="majorBidi" w:hAnsiTheme="majorBidi" w:cstheme="majorBidi"/>
         </w:rPr>
       </w:pPr>
-      <w:del w:id="14" w:author="Shreyas" w:date="2016-10-06T20:39:00Z">
-        <w:r>
-          <w:rPr>
-            <w:rFonts w:asciiTheme="majorBidi" w:hAnsiTheme="majorBidi" w:cstheme="majorBidi"/>
-            <w:noProof/>
-          </w:rPr>
-          <w:lastRenderedPageBreak/>
-          <w:drawing>
-            <wp:inline distT="0" distB="0" distL="0" distR="0" wp14:anchorId="2FAF207D" wp14:editId="6C7E15DA">
-              <wp:extent cx="5943600" cy="2819400"/>
-              <wp:effectExtent l="0" t="0" r="0" b="0"/>
-              <wp:docPr id="201" name="Picture 201"/>
-              <wp:cNvGraphicFramePr>
-                <a:graphicFrameLocks xmlns:a="http://schemas.openxmlformats.org/drawingml/2006/main" noChangeAspect="1"/>
-              </wp:cNvGraphicFramePr>
-              <a:graphic xmlns:a="http://schemas.openxmlformats.org/drawingml/2006/main">
-                <a:graphicData uri="http://schemas.openxmlformats.org/drawingml/2006/picture">
-                  <pic:pic xmlns:pic="http://schemas.openxmlformats.org/drawingml/2006/picture">
-                    <pic:nvPicPr>
-                      <pic:cNvPr id="1" name=""/>
-                      <pic:cNvPicPr/>
-                    </pic:nvPicPr>
-                    <pic:blipFill>
-                      <a:blip r:embed="rId17"/>
-                      <a:stretch>
-                        <a:fillRect/>
-                      </a:stretch>
-                    </pic:blipFill>
-                    <pic:spPr>
-                      <a:xfrm>
-                        <a:off x="0" y="0"/>
-                        <a:ext cx="5943600" cy="2819400"/>
-                      </a:xfrm>
-                      <a:prstGeom prst="rect">
-                        <a:avLst/>
-                      </a:prstGeom>
-                    </pic:spPr>
-                  </pic:pic>
-                </a:graphicData>
-              </a:graphic>
-            </wp:inline>
-          </w:drawing>
-        </w:r>
-      </w:del>
-      <w:ins w:id="15" w:author="Shreyas" w:date="2016-10-06T20:39:00Z">
-        <w:r>
-          <w:rPr>
-            <w:rFonts w:asciiTheme="majorBidi" w:hAnsiTheme="majorBidi" w:cstheme="majorBidi"/>
-            <w:noProof/>
-          </w:rPr>
-          <w:drawing>
-            <wp:inline distT="0" distB="0" distL="0" distR="0">
-              <wp:extent cx="5486400" cy="2929890"/>
-              <wp:effectExtent l="0" t="0" r="0" b="3810"/>
-              <wp:docPr id="12" name="Picture 12"/>
-              <wp:cNvGraphicFramePr>
-                <a:graphicFrameLocks xmlns:a="http://schemas.openxmlformats.org/drawingml/2006/main" noChangeAspect="1"/>
-              </wp:cNvGraphicFramePr>
-              <a:graphic xmlns:a="http://schemas.openxmlformats.org/drawingml/2006/main">
-                <a:graphicData uri="http://schemas.openxmlformats.org/drawingml/2006/picture">
-                  <pic:pic xmlns:pic="http://schemas.openxmlformats.org/drawingml/2006/picture">
-                    <pic:nvPicPr>
-                      <pic:cNvPr id="12" name="Capture.PNG"/>
-                      <pic:cNvPicPr/>
-                    </pic:nvPicPr>
-                    <pic:blipFill>
-                      <a:blip r:embed="rId18" cstate="print">
-                        <a:extLst>
-                          <a:ext uri="{28A0092B-C50C-407E-A947-70E740481C1C}">
-                            <a14:useLocalDpi xmlns:a14="http://schemas.microsoft.com/office/drawing/2010/main" val="0"/>
-                          </a:ext>
-                        </a:extLst>
-                      </a:blip>
-                      <a:stretch>
-                        <a:fillRect/>
-                      </a:stretch>
-                    </pic:blipFill>
-                    <pic:spPr>
-                      <a:xfrm>
-                        <a:off x="0" y="0"/>
-                        <a:ext cx="5486400" cy="2929890"/>
-                      </a:xfrm>
-                      <a:prstGeom prst="rect">
-                        <a:avLst/>
-                      </a:prstGeom>
-                    </pic:spPr>
-                  </pic:pic>
-                </a:graphicData>
-              </a:graphic>
-            </wp:inline>
-          </w:drawing>
-        </w:r>
-      </w:ins>
+      <w:r>
+        <w:rPr>
+          <w:rFonts w:asciiTheme="majorBidi" w:hAnsiTheme="majorBidi" w:cstheme="majorBidi"/>
+          <w:noProof/>
+          <w:lang w:eastAsia="zh-CN"/>
+        </w:rPr>
+        <w:drawing>
+          <wp:inline distT="0" distB="0" distL="0" distR="0">
+            <wp:extent cx="5486400" cy="2929890"/>
+            <wp:effectExtent l="0" t="0" r="0" b="3810"/>
+            <wp:docPr id="12" name="Picture 12"/>
+            <wp:cNvGraphicFramePr>
+              <a:graphicFrameLocks xmlns:a="http://schemas.openxmlformats.org/drawingml/2006/main" noChangeAspect="1"/>
+            </wp:cNvGraphicFramePr>
+            <a:graphic xmlns:a="http://schemas.openxmlformats.org/drawingml/2006/main">
+              <a:graphicData uri="http://schemas.openxmlformats.org/drawingml/2006/picture">
+                <pic:pic xmlns:pic="http://schemas.openxmlformats.org/drawingml/2006/picture">
+                  <pic:nvPicPr>
+                    <pic:cNvPr id="12" name="Capture.PNG"/>
+                    <pic:cNvPicPr/>
+                  </pic:nvPicPr>
+                  <pic:blipFill>
+                    <a:blip r:embed="rId15" cstate="print">
+                      <a:extLst>
+                        <a:ext uri="{28A0092B-C50C-407E-A947-70E740481C1C}">
+                          <a14:useLocalDpi xmlns:a14="http://schemas.microsoft.com/office/drawing/2010/main" val="0"/>
+                        </a:ext>
+                      </a:extLst>
+                    </a:blip>
+                    <a:stretch>
+                      <a:fillRect/>
+                    </a:stretch>
+                  </pic:blipFill>
+                  <pic:spPr>
+                    <a:xfrm>
+                      <a:off x="0" y="0"/>
+                      <a:ext cx="5486400" cy="2929890"/>
+                    </a:xfrm>
+                    <a:prstGeom prst="rect">
+                      <a:avLst/>
+                    </a:prstGeom>
+                  </pic:spPr>
+                </pic:pic>
+              </a:graphicData>
+            </a:graphic>
+          </wp:inline>
+        </w:drawing>
+      </w:r>
     </w:p>
     <w:p>
       <w:pPr>
@@ -4467,8 +4285,8 @@
           <w:rFonts w:asciiTheme="majorBidi" w:hAnsiTheme="majorBidi" w:cstheme="majorBidi"/>
         </w:rPr>
       </w:pPr>
-      <w:bookmarkStart w:id="16" w:name="h.2xcytpi" w:colFirst="0" w:colLast="0"/>
-      <w:bookmarkEnd w:id="16"/>
+      <w:bookmarkStart w:id="1" w:name="h.2xcytpi" w:colFirst="0" w:colLast="0"/>
+      <w:bookmarkEnd w:id="1"/>
       <w:r>
         <w:rPr>
           <w:rFonts w:asciiTheme="majorBidi" w:hAnsiTheme="majorBidi" w:cstheme="majorBidi"/>
@@ -4511,6 +4329,7 @@
         <w:rPr>
           <w:rFonts w:asciiTheme="majorBidi" w:hAnsiTheme="majorBidi" w:cstheme="majorBidi"/>
         </w:rPr>
+        <w:lastRenderedPageBreak/>
         <w:t xml:space="preserve">The path utilized by these vehicles is shown using purple links. This path is the shortest path using free-flow travel times, which is the basis for the traffic assignment in the first iteration in </w:t>
       </w:r>
       <w:proofErr w:type="spellStart"/>
@@ -4542,14 +4361,7 @@
         <w:rPr>
           <w:rFonts w:asciiTheme="majorBidi" w:hAnsiTheme="majorBidi" w:cstheme="majorBidi"/>
         </w:rPr>
-        <w:t xml:space="preserve">Additionally, this vehicle data can be viewed in tabular form by examining the output_agent.csv file in the project folder. The table provides a summary of departure time/location, destination </w:t>
-      </w:r>
-      <w:r>
-        <w:rPr>
-          <w:rFonts w:asciiTheme="majorBidi" w:hAnsiTheme="majorBidi" w:cstheme="majorBidi"/>
-        </w:rPr>
-        <w:lastRenderedPageBreak/>
-        <w:t>arrival time/location, demand information (demand type, pricing type, information class VOT, etc.), and path data (path/node sequence, path travel time data, etc.).</w:t>
+        <w:t>Additionally, this vehicle data can be viewed in tabular form by examining the output_agent.csv file in the project folder. The table provides a summary of departure time/location, destination arrival time/location, demand information (demand type, pricing type, information class VOT, etc.), and path data (path/node sequence, path travel time data, etc.).</w:t>
       </w:r>
     </w:p>
     <w:p>
@@ -4563,8 +4375,8 @@
           <w:szCs w:val="22"/>
         </w:rPr>
       </w:pPr>
-      <w:bookmarkStart w:id="17" w:name="h.1ci93xb" w:colFirst="0" w:colLast="0"/>
-      <w:bookmarkEnd w:id="17"/>
+      <w:bookmarkStart w:id="2" w:name="h.1ci93xb" w:colFirst="0" w:colLast="0"/>
+      <w:bookmarkEnd w:id="2"/>
       <w:r>
         <w:rPr>
           <w:rFonts w:asciiTheme="majorBidi" w:hAnsiTheme="majorBidi" w:cstheme="majorBidi"/>
@@ -4635,8 +4447,8 @@
           <w:rFonts w:asciiTheme="majorBidi" w:hAnsiTheme="majorBidi" w:cstheme="majorBidi"/>
         </w:rPr>
       </w:pPr>
-      <w:bookmarkStart w:id="18" w:name="h.3whwml4" w:colFirst="0" w:colLast="0"/>
-      <w:bookmarkEnd w:id="18"/>
+      <w:bookmarkStart w:id="3" w:name="h.3whwml4" w:colFirst="0" w:colLast="0"/>
+      <w:bookmarkEnd w:id="3"/>
       <w:r>
         <w:rPr>
           <w:rFonts w:asciiTheme="majorBidi" w:hAnsiTheme="majorBidi" w:cstheme="majorBidi"/>
@@ -4659,22 +4471,6 @@
         </w:tblBorders>
         <w:tblLayout w:type="fixed"/>
         <w:tblLook w:val="0600" w:firstRow="0" w:lastRow="0" w:firstColumn="0" w:lastColumn="0" w:noHBand="1" w:noVBand="1"/>
-        <w:tblPrChange w:id="19" w:author="Shreyas" w:date="2016-10-06T20:44:00Z">
-          <w:tblPr>
-            <w:tblW w:w="8124" w:type="dxa"/>
-            <w:jc w:val="center"/>
-            <w:tblBorders>
-              <w:top w:val="single" w:sz="4" w:space="0" w:color="000000"/>
-              <w:left w:val="single" w:sz="4" w:space="0" w:color="000000"/>
-              <w:bottom w:val="single" w:sz="4" w:space="0" w:color="000000"/>
-              <w:right w:val="single" w:sz="4" w:space="0" w:color="000000"/>
-              <w:insideH w:val="single" w:sz="4" w:space="0" w:color="000000"/>
-              <w:insideV w:val="single" w:sz="4" w:space="0" w:color="000000"/>
-            </w:tblBorders>
-            <w:tblLayout w:type="fixed"/>
-            <w:tblLook w:val="0600" w:firstRow="0" w:lastRow="0" w:firstColumn="0" w:lastColumn="0" w:noHBand="1" w:noVBand="1"/>
-          </w:tblPr>
-        </w:tblPrChange>
       </w:tblPr>
       <w:tblGrid>
         <w:gridCol w:w="1050"/>
@@ -4682,26 +4478,11 @@
         <w:gridCol w:w="1050"/>
         <w:gridCol w:w="1620"/>
         <w:gridCol w:w="1800"/>
-        <w:tblGridChange w:id="20">
-          <w:tblGrid>
-            <w:gridCol w:w="1050"/>
-            <w:gridCol w:w="1584"/>
-            <w:gridCol w:w="1050"/>
-            <w:gridCol w:w="1620"/>
-            <w:gridCol w:w="1800"/>
-          </w:tblGrid>
-        </w:tblGridChange>
       </w:tblGrid>
       <w:tr>
         <w:trPr>
           <w:trHeight w:val="300"/>
           <w:jc w:val="center"/>
-          <w:trPrChange w:id="21" w:author="Shreyas" w:date="2016-10-06T20:44:00Z">
-            <w:trPr>
-              <w:trHeight w:val="300"/>
-              <w:jc w:val="center"/>
-            </w:trPr>
-          </w:trPrChange>
         </w:trPr>
         <w:tc>
           <w:tcPr>
@@ -4712,17 +4493,6 @@
               <w:right w:w="115" w:type="dxa"/>
             </w:tcMar>
             <w:vAlign w:val="bottom"/>
-            <w:tcPrChange w:id="22" w:author="Shreyas" w:date="2016-10-06T20:44:00Z">
-              <w:tcPr>
-                <w:tcW w:w="1050" w:type="dxa"/>
-                <w:shd w:val="clear" w:color="auto" w:fill="FFFFFF"/>
-                <w:tcMar>
-                  <w:left w:w="115" w:type="dxa"/>
-                  <w:right w:w="115" w:type="dxa"/>
-                </w:tcMar>
-                <w:vAlign w:val="bottom"/>
-              </w:tcPr>
-            </w:tcPrChange>
           </w:tcPr>
           <w:p>
             <w:pPr>
@@ -4753,17 +4523,6 @@
               <w:right w:w="115" w:type="dxa"/>
             </w:tcMar>
             <w:vAlign w:val="bottom"/>
-            <w:tcPrChange w:id="23" w:author="Shreyas" w:date="2016-10-06T20:44:00Z">
-              <w:tcPr>
-                <w:tcW w:w="1584" w:type="dxa"/>
-                <w:shd w:val="clear" w:color="auto" w:fill="FFFFFF"/>
-                <w:tcMar>
-                  <w:left w:w="115" w:type="dxa"/>
-                  <w:right w:w="115" w:type="dxa"/>
-                </w:tcMar>
-                <w:vAlign w:val="bottom"/>
-              </w:tcPr>
-            </w:tcPrChange>
           </w:tcPr>
           <w:p>
             <w:pPr>
@@ -4794,17 +4553,6 @@
               <w:right w:w="115" w:type="dxa"/>
             </w:tcMar>
             <w:vAlign w:val="bottom"/>
-            <w:tcPrChange w:id="24" w:author="Shreyas" w:date="2016-10-06T20:44:00Z">
-              <w:tcPr>
-                <w:tcW w:w="1050" w:type="dxa"/>
-                <w:shd w:val="clear" w:color="auto" w:fill="FFFFFF"/>
-                <w:tcMar>
-                  <w:left w:w="115" w:type="dxa"/>
-                  <w:right w:w="115" w:type="dxa"/>
-                </w:tcMar>
-                <w:vAlign w:val="bottom"/>
-              </w:tcPr>
-            </w:tcPrChange>
           </w:tcPr>
           <w:p>
             <w:pPr>
@@ -4823,22 +4571,12 @@
               </w:rPr>
               <w:t>av</w:t>
             </w:r>
-            <w:ins w:id="25" w:author="shreyasdeshmukh4@gmail.com" w:date="2016-10-07T13:49:00Z">
-              <w:r>
-                <w:rPr>
-                  <w:rFonts w:asciiTheme="majorBidi" w:hAnsiTheme="majorBidi" w:cstheme="majorBidi"/>
-                </w:rPr>
-                <w:t>g</w:t>
-              </w:r>
-            </w:ins>
-            <w:del w:id="26" w:author="shreyasdeshmukh4@gmail.com" w:date="2016-10-07T13:49:00Z">
-              <w:r>
-                <w:rPr>
-                  <w:rFonts w:asciiTheme="majorBidi" w:hAnsiTheme="majorBidi" w:cstheme="majorBidi"/>
-                </w:rPr>
-                <w:delText>erage</w:delText>
-              </w:r>
-            </w:del>
+            <w:r>
+              <w:rPr>
+                <w:rFonts w:asciiTheme="majorBidi" w:hAnsiTheme="majorBidi" w:cstheme="majorBidi"/>
+              </w:rPr>
+              <w:t>g</w:t>
+            </w:r>
             <w:r>
               <w:rPr>
                 <w:rFonts w:asciiTheme="majorBidi" w:hAnsiTheme="majorBidi" w:cstheme="majorBidi"/>
@@ -4857,17 +4595,6 @@
               <w:right w:w="115" w:type="dxa"/>
             </w:tcMar>
             <w:vAlign w:val="bottom"/>
-            <w:tcPrChange w:id="27" w:author="Shreyas" w:date="2016-10-06T20:44:00Z">
-              <w:tcPr>
-                <w:tcW w:w="1620" w:type="dxa"/>
-                <w:shd w:val="clear" w:color="auto" w:fill="FFFFFF"/>
-                <w:tcMar>
-                  <w:left w:w="115" w:type="dxa"/>
-                  <w:right w:w="115" w:type="dxa"/>
-                </w:tcMar>
-                <w:vAlign w:val="bottom"/>
-              </w:tcPr>
-            </w:tcPrChange>
           </w:tcPr>
           <w:p>
             <w:pPr>
@@ -4898,17 +4625,6 @@
               <w:right w:w="115" w:type="dxa"/>
             </w:tcMar>
             <w:vAlign w:val="bottom"/>
-            <w:tcPrChange w:id="28" w:author="Shreyas" w:date="2016-10-06T20:44:00Z">
-              <w:tcPr>
-                <w:tcW w:w="1800" w:type="dxa"/>
-                <w:shd w:val="clear" w:color="auto" w:fill="FFFFFF"/>
-                <w:tcMar>
-                  <w:left w:w="115" w:type="dxa"/>
-                  <w:right w:w="115" w:type="dxa"/>
-                </w:tcMar>
-                <w:vAlign w:val="bottom"/>
-              </w:tcPr>
-            </w:tcPrChange>
           </w:tcPr>
           <w:p>
             <w:pPr>
@@ -4935,12 +4651,6 @@
         <w:trPr>
           <w:trHeight w:val="300"/>
           <w:jc w:val="center"/>
-          <w:trPrChange w:id="29" w:author="Shreyas" w:date="2016-10-06T20:44:00Z">
-            <w:trPr>
-              <w:trHeight w:val="300"/>
-              <w:jc w:val="center"/>
-            </w:trPr>
-          </w:trPrChange>
         </w:trPr>
         <w:tc>
           <w:tcPr>
@@ -4951,17 +4661,6 @@
               <w:right w:w="115" w:type="dxa"/>
             </w:tcMar>
             <w:vAlign w:val="bottom"/>
-            <w:tcPrChange w:id="30" w:author="Shreyas" w:date="2016-10-06T20:44:00Z">
-              <w:tcPr>
-                <w:tcW w:w="1050" w:type="dxa"/>
-                <w:shd w:val="clear" w:color="auto" w:fill="FFFFFF"/>
-                <w:tcMar>
-                  <w:left w:w="115" w:type="dxa"/>
-                  <w:right w:w="115" w:type="dxa"/>
-                </w:tcMar>
-                <w:vAlign w:val="bottom"/>
-              </w:tcPr>
-            </w:tcPrChange>
           </w:tcPr>
           <w:p>
             <w:pPr>
@@ -4990,17 +4689,6 @@
               <w:right w:w="115" w:type="dxa"/>
             </w:tcMar>
             <w:vAlign w:val="bottom"/>
-            <w:tcPrChange w:id="31" w:author="Shreyas" w:date="2016-10-06T20:44:00Z">
-              <w:tcPr>
-                <w:tcW w:w="1584" w:type="dxa"/>
-                <w:shd w:val="clear" w:color="auto" w:fill="FFFFFF"/>
-                <w:tcMar>
-                  <w:left w:w="115" w:type="dxa"/>
-                  <w:right w:w="115" w:type="dxa"/>
-                </w:tcMar>
-                <w:vAlign w:val="bottom"/>
-              </w:tcPr>
-            </w:tcPrChange>
           </w:tcPr>
           <w:p>
             <w:pPr>
@@ -5029,17 +4717,6 @@
               <w:right w:w="115" w:type="dxa"/>
             </w:tcMar>
             <w:vAlign w:val="bottom"/>
-            <w:tcPrChange w:id="32" w:author="Shreyas" w:date="2016-10-06T20:44:00Z">
-              <w:tcPr>
-                <w:tcW w:w="1050" w:type="dxa"/>
-                <w:shd w:val="clear" w:color="auto" w:fill="FFFFFF"/>
-                <w:tcMar>
-                  <w:left w:w="115" w:type="dxa"/>
-                  <w:right w:w="115" w:type="dxa"/>
-                </w:tcMar>
-                <w:vAlign w:val="bottom"/>
-              </w:tcPr>
-            </w:tcPrChange>
           </w:tcPr>
           <w:p>
             <w:pPr>
@@ -5068,17 +4745,6 @@
               <w:right w:w="115" w:type="dxa"/>
             </w:tcMar>
             <w:vAlign w:val="bottom"/>
-            <w:tcPrChange w:id="33" w:author="Shreyas" w:date="2016-10-06T20:44:00Z">
-              <w:tcPr>
-                <w:tcW w:w="1620" w:type="dxa"/>
-                <w:shd w:val="clear" w:color="auto" w:fill="FFFFFF"/>
-                <w:tcMar>
-                  <w:left w:w="115" w:type="dxa"/>
-                  <w:right w:w="115" w:type="dxa"/>
-                </w:tcMar>
-                <w:vAlign w:val="bottom"/>
-              </w:tcPr>
-            </w:tcPrChange>
           </w:tcPr>
           <w:p>
             <w:pPr>
@@ -5107,17 +4773,6 @@
               <w:right w:w="115" w:type="dxa"/>
             </w:tcMar>
             <w:vAlign w:val="bottom"/>
-            <w:tcPrChange w:id="34" w:author="Shreyas" w:date="2016-10-06T20:44:00Z">
-              <w:tcPr>
-                <w:tcW w:w="1800" w:type="dxa"/>
-                <w:shd w:val="clear" w:color="auto" w:fill="FFFFFF"/>
-                <w:tcMar>
-                  <w:left w:w="115" w:type="dxa"/>
-                  <w:right w:w="115" w:type="dxa"/>
-                </w:tcMar>
-                <w:vAlign w:val="bottom"/>
-              </w:tcPr>
-            </w:tcPrChange>
           </w:tcPr>
           <w:p>
             <w:pPr>
@@ -5142,12 +4797,6 @@
         <w:trPr>
           <w:trHeight w:val="300"/>
           <w:jc w:val="center"/>
-          <w:trPrChange w:id="35" w:author="Shreyas" w:date="2016-10-06T20:44:00Z">
-            <w:trPr>
-              <w:trHeight w:val="300"/>
-              <w:jc w:val="center"/>
-            </w:trPr>
-          </w:trPrChange>
         </w:trPr>
         <w:tc>
           <w:tcPr>
@@ -5158,17 +4807,6 @@
               <w:right w:w="115" w:type="dxa"/>
             </w:tcMar>
             <w:vAlign w:val="bottom"/>
-            <w:tcPrChange w:id="36" w:author="Shreyas" w:date="2016-10-06T20:44:00Z">
-              <w:tcPr>
-                <w:tcW w:w="1050" w:type="dxa"/>
-                <w:shd w:val="clear" w:color="auto" w:fill="FFFFFF"/>
-                <w:tcMar>
-                  <w:left w:w="115" w:type="dxa"/>
-                  <w:right w:w="115" w:type="dxa"/>
-                </w:tcMar>
-                <w:vAlign w:val="bottom"/>
-              </w:tcPr>
-            </w:tcPrChange>
           </w:tcPr>
           <w:p>
             <w:pPr>
@@ -5197,17 +4835,6 @@
               <w:right w:w="115" w:type="dxa"/>
             </w:tcMar>
             <w:vAlign w:val="bottom"/>
-            <w:tcPrChange w:id="37" w:author="Shreyas" w:date="2016-10-06T20:44:00Z">
-              <w:tcPr>
-                <w:tcW w:w="1584" w:type="dxa"/>
-                <w:shd w:val="clear" w:color="auto" w:fill="FFFFFF"/>
-                <w:tcMar>
-                  <w:left w:w="115" w:type="dxa"/>
-                  <w:right w:w="115" w:type="dxa"/>
-                </w:tcMar>
-                <w:vAlign w:val="bottom"/>
-              </w:tcPr>
-            </w:tcPrChange>
           </w:tcPr>
           <w:p>
             <w:pPr>
@@ -5236,17 +4863,6 @@
               <w:right w:w="115" w:type="dxa"/>
             </w:tcMar>
             <w:vAlign w:val="bottom"/>
-            <w:tcPrChange w:id="38" w:author="Shreyas" w:date="2016-10-06T20:44:00Z">
-              <w:tcPr>
-                <w:tcW w:w="1050" w:type="dxa"/>
-                <w:shd w:val="clear" w:color="auto" w:fill="FFFFFF"/>
-                <w:tcMar>
-                  <w:left w:w="115" w:type="dxa"/>
-                  <w:right w:w="115" w:type="dxa"/>
-                </w:tcMar>
-                <w:vAlign w:val="bottom"/>
-              </w:tcPr>
-            </w:tcPrChange>
           </w:tcPr>
           <w:p>
             <w:pPr>
@@ -5275,17 +4891,6 @@
               <w:right w:w="115" w:type="dxa"/>
             </w:tcMar>
             <w:vAlign w:val="bottom"/>
-            <w:tcPrChange w:id="39" w:author="Shreyas" w:date="2016-10-06T20:44:00Z">
-              <w:tcPr>
-                <w:tcW w:w="1620" w:type="dxa"/>
-                <w:shd w:val="clear" w:color="auto" w:fill="FFFFFF"/>
-                <w:tcMar>
-                  <w:left w:w="115" w:type="dxa"/>
-                  <w:right w:w="115" w:type="dxa"/>
-                </w:tcMar>
-                <w:vAlign w:val="bottom"/>
-              </w:tcPr>
-            </w:tcPrChange>
           </w:tcPr>
           <w:p>
             <w:pPr>
@@ -5314,17 +4919,6 @@
               <w:right w:w="115" w:type="dxa"/>
             </w:tcMar>
             <w:vAlign w:val="bottom"/>
-            <w:tcPrChange w:id="40" w:author="Shreyas" w:date="2016-10-06T20:44:00Z">
-              <w:tcPr>
-                <w:tcW w:w="1800" w:type="dxa"/>
-                <w:shd w:val="clear" w:color="auto" w:fill="FFFFFF"/>
-                <w:tcMar>
-                  <w:left w:w="115" w:type="dxa"/>
-                  <w:right w:w="115" w:type="dxa"/>
-                </w:tcMar>
-                <w:vAlign w:val="bottom"/>
-              </w:tcPr>
-            </w:tcPrChange>
           </w:tcPr>
           <w:p>
             <w:pPr>
@@ -5349,12 +4943,6 @@
         <w:trPr>
           <w:trHeight w:val="300"/>
           <w:jc w:val="center"/>
-          <w:trPrChange w:id="41" w:author="Shreyas" w:date="2016-10-06T20:44:00Z">
-            <w:trPr>
-              <w:trHeight w:val="300"/>
-              <w:jc w:val="center"/>
-            </w:trPr>
-          </w:trPrChange>
         </w:trPr>
         <w:tc>
           <w:tcPr>
@@ -5365,17 +4953,6 @@
               <w:right w:w="115" w:type="dxa"/>
             </w:tcMar>
             <w:vAlign w:val="bottom"/>
-            <w:tcPrChange w:id="42" w:author="Shreyas" w:date="2016-10-06T20:44:00Z">
-              <w:tcPr>
-                <w:tcW w:w="1050" w:type="dxa"/>
-                <w:shd w:val="clear" w:color="auto" w:fill="FFFFFF"/>
-                <w:tcMar>
-                  <w:left w:w="115" w:type="dxa"/>
-                  <w:right w:w="115" w:type="dxa"/>
-                </w:tcMar>
-                <w:vAlign w:val="bottom"/>
-              </w:tcPr>
-            </w:tcPrChange>
           </w:tcPr>
           <w:p>
             <w:pPr>
@@ -5404,17 +4981,6 @@
               <w:right w:w="115" w:type="dxa"/>
             </w:tcMar>
             <w:vAlign w:val="bottom"/>
-            <w:tcPrChange w:id="43" w:author="Shreyas" w:date="2016-10-06T20:44:00Z">
-              <w:tcPr>
-                <w:tcW w:w="1584" w:type="dxa"/>
-                <w:shd w:val="clear" w:color="auto" w:fill="FFFFFF"/>
-                <w:tcMar>
-                  <w:left w:w="115" w:type="dxa"/>
-                  <w:right w:w="115" w:type="dxa"/>
-                </w:tcMar>
-                <w:vAlign w:val="bottom"/>
-              </w:tcPr>
-            </w:tcPrChange>
           </w:tcPr>
           <w:p>
             <w:pPr>
@@ -5443,17 +5009,6 @@
               <w:right w:w="115" w:type="dxa"/>
             </w:tcMar>
             <w:vAlign w:val="bottom"/>
-            <w:tcPrChange w:id="44" w:author="Shreyas" w:date="2016-10-06T20:44:00Z">
-              <w:tcPr>
-                <w:tcW w:w="1050" w:type="dxa"/>
-                <w:shd w:val="clear" w:color="auto" w:fill="FFFFFF"/>
-                <w:tcMar>
-                  <w:left w:w="115" w:type="dxa"/>
-                  <w:right w:w="115" w:type="dxa"/>
-                </w:tcMar>
-                <w:vAlign w:val="bottom"/>
-              </w:tcPr>
-            </w:tcPrChange>
           </w:tcPr>
           <w:p>
             <w:pPr>
@@ -5482,17 +5037,6 @@
               <w:right w:w="115" w:type="dxa"/>
             </w:tcMar>
             <w:vAlign w:val="bottom"/>
-            <w:tcPrChange w:id="45" w:author="Shreyas" w:date="2016-10-06T20:44:00Z">
-              <w:tcPr>
-                <w:tcW w:w="1620" w:type="dxa"/>
-                <w:shd w:val="clear" w:color="auto" w:fill="FFFFFF"/>
-                <w:tcMar>
-                  <w:left w:w="115" w:type="dxa"/>
-                  <w:right w:w="115" w:type="dxa"/>
-                </w:tcMar>
-                <w:vAlign w:val="bottom"/>
-              </w:tcPr>
-            </w:tcPrChange>
           </w:tcPr>
           <w:p>
             <w:pPr>
@@ -5521,17 +5065,6 @@
               <w:right w:w="115" w:type="dxa"/>
             </w:tcMar>
             <w:vAlign w:val="bottom"/>
-            <w:tcPrChange w:id="46" w:author="Shreyas" w:date="2016-10-06T20:44:00Z">
-              <w:tcPr>
-                <w:tcW w:w="1800" w:type="dxa"/>
-                <w:shd w:val="clear" w:color="auto" w:fill="FFFFFF"/>
-                <w:tcMar>
-                  <w:left w:w="115" w:type="dxa"/>
-                  <w:right w:w="115" w:type="dxa"/>
-                </w:tcMar>
-                <w:vAlign w:val="bottom"/>
-              </w:tcPr>
-            </w:tcPrChange>
           </w:tcPr>
           <w:p>
             <w:pPr>
@@ -5632,6 +5165,7 @@
         <w:rPr>
           <w:rFonts w:asciiTheme="majorBidi" w:hAnsiTheme="majorBidi" w:cstheme="majorBidi"/>
           <w:noProof/>
+          <w:lang w:eastAsia="zh-CN"/>
         </w:rPr>
         <w:drawing>
           <wp:inline distT="19050" distB="19050" distL="19050" distR="19050" wp14:anchorId="3C19401C" wp14:editId="2FBD4C03">
@@ -5647,7 +5181,7 @@
                     <pic:cNvPicPr preferRelativeResize="0"/>
                   </pic:nvPicPr>
                   <pic:blipFill>
-                    <a:blip r:embed="rId14"/>
+                    <a:blip r:embed="rId13"/>
                     <a:srcRect/>
                     <a:stretch>
                       <a:fillRect/>
@@ -5696,53 +5230,9 @@
         <w:spacing w:after="0" w:line="360" w:lineRule="auto"/>
         <w:jc w:val="both"/>
         <w:rPr>
-          <w:ins w:id="47" w:author="shreyasdeshmukh4@gmail.com" w:date="2016-10-14T01:11:00Z"/>
-          <w:rFonts w:asciiTheme="majorBidi" w:hAnsiTheme="majorBidi" w:cstheme="majorBidi"/>
-        </w:rPr>
-      </w:pPr>
-      <w:del w:id="48" w:author="shreyasdeshmukh4@gmail.com" w:date="2016-10-14T01:11:00Z">
-        <w:r>
-          <w:rPr>
-            <w:rFonts w:asciiTheme="majorBidi" w:hAnsiTheme="majorBidi" w:cstheme="majorBidi"/>
-            <w:noProof/>
-          </w:rPr>
-          <w:drawing>
-            <wp:inline distT="0" distB="0" distL="0" distR="0" wp14:anchorId="0C19E0C4" wp14:editId="57D0723A">
-              <wp:extent cx="5943600" cy="3133725"/>
-              <wp:effectExtent l="0" t="0" r="0" b="9525"/>
-              <wp:docPr id="203" name="Picture 203"/>
-              <wp:cNvGraphicFramePr>
-                <a:graphicFrameLocks xmlns:a="http://schemas.openxmlformats.org/drawingml/2006/main" noChangeAspect="1"/>
-              </wp:cNvGraphicFramePr>
-              <a:graphic xmlns:a="http://schemas.openxmlformats.org/drawingml/2006/main">
-                <a:graphicData uri="http://schemas.openxmlformats.org/drawingml/2006/picture">
-                  <pic:pic xmlns:pic="http://schemas.openxmlformats.org/drawingml/2006/picture">
-                    <pic:nvPicPr>
-                      <pic:cNvPr id="1" name=""/>
-                      <pic:cNvPicPr/>
-                    </pic:nvPicPr>
-                    <pic:blipFill>
-                      <a:blip r:embed="rId19"/>
-                      <a:stretch>
-                        <a:fillRect/>
-                      </a:stretch>
-                    </pic:blipFill>
-                    <pic:spPr>
-                      <a:xfrm>
-                        <a:off x="0" y="0"/>
-                        <a:ext cx="5943600" cy="3133725"/>
-                      </a:xfrm>
-                      <a:prstGeom prst="rect">
-                        <a:avLst/>
-                      </a:prstGeom>
-                    </pic:spPr>
-                  </pic:pic>
-                </a:graphicData>
-              </a:graphic>
-            </wp:inline>
-          </w:drawing>
-        </w:r>
-      </w:del>
+          <w:rFonts w:asciiTheme="majorBidi" w:hAnsiTheme="majorBidi" w:cstheme="majorBidi"/>
+        </w:rPr>
+      </w:pPr>
     </w:p>
     <w:p>
       <w:pPr>
@@ -5754,56 +5244,55 @@
           <w:rFonts w:asciiTheme="majorBidi" w:hAnsiTheme="majorBidi" w:cstheme="majorBidi"/>
         </w:rPr>
       </w:pPr>
-      <w:ins w:id="49" w:author="shreyasdeshmukh4@gmail.com" w:date="2016-10-14T11:20:00Z">
-        <w:r>
-          <w:rPr>
-            <w:rFonts w:asciiTheme="majorBidi" w:hAnsiTheme="majorBidi" w:cstheme="majorBidi"/>
-            <w:noProof/>
-          </w:rPr>
-          <w:lastRenderedPageBreak/>
-          <w:drawing>
-            <wp:inline distT="0" distB="0" distL="0" distR="0">
-              <wp:extent cx="5486400" cy="2565400"/>
-              <wp:effectExtent l="0" t="0" r="0" b="6350"/>
-              <wp:docPr id="1" name="Picture 1"/>
-              <wp:cNvGraphicFramePr>
-                <a:graphicFrameLocks xmlns:a="http://schemas.openxmlformats.org/drawingml/2006/main" noChangeAspect="1"/>
-              </wp:cNvGraphicFramePr>
-              <a:graphic xmlns:a="http://schemas.openxmlformats.org/drawingml/2006/main">
-                <a:graphicData uri="http://schemas.openxmlformats.org/drawingml/2006/picture">
-                  <pic:pic xmlns:pic="http://schemas.openxmlformats.org/drawingml/2006/picture">
-                    <pic:nvPicPr>
-                      <pic:cNvPr id="1" name="Capture.PNG"/>
-                      <pic:cNvPicPr/>
-                    </pic:nvPicPr>
-                    <pic:blipFill>
-                      <a:blip r:embed="rId20">
-                        <a:extLst>
-                          <a:ext uri="{28A0092B-C50C-407E-A947-70E740481C1C}">
-                            <a14:useLocalDpi xmlns:a14="http://schemas.microsoft.com/office/drawing/2010/main" val="0"/>
-                          </a:ext>
-                        </a:extLst>
-                      </a:blip>
-                      <a:stretch>
-                        <a:fillRect/>
-                      </a:stretch>
-                    </pic:blipFill>
-                    <pic:spPr>
-                      <a:xfrm>
-                        <a:off x="0" y="0"/>
-                        <a:ext cx="5486400" cy="2565400"/>
-                      </a:xfrm>
-                      <a:prstGeom prst="rect">
-                        <a:avLst/>
-                      </a:prstGeom>
-                    </pic:spPr>
-                  </pic:pic>
-                </a:graphicData>
-              </a:graphic>
-            </wp:inline>
-          </w:drawing>
-        </w:r>
-      </w:ins>
+      <w:r>
+        <w:rPr>
+          <w:rFonts w:asciiTheme="majorBidi" w:hAnsiTheme="majorBidi" w:cstheme="majorBidi"/>
+          <w:noProof/>
+          <w:lang w:eastAsia="zh-CN"/>
+        </w:rPr>
+        <w:lastRenderedPageBreak/>
+        <w:drawing>
+          <wp:inline distT="0" distB="0" distL="0" distR="0">
+            <wp:extent cx="5486400" cy="2565400"/>
+            <wp:effectExtent l="0" t="0" r="0" b="6350"/>
+            <wp:docPr id="1" name="Picture 1"/>
+            <wp:cNvGraphicFramePr>
+              <a:graphicFrameLocks xmlns:a="http://schemas.openxmlformats.org/drawingml/2006/main" noChangeAspect="1"/>
+            </wp:cNvGraphicFramePr>
+            <a:graphic xmlns:a="http://schemas.openxmlformats.org/drawingml/2006/main">
+              <a:graphicData uri="http://schemas.openxmlformats.org/drawingml/2006/picture">
+                <pic:pic xmlns:pic="http://schemas.openxmlformats.org/drawingml/2006/picture">
+                  <pic:nvPicPr>
+                    <pic:cNvPr id="1" name="Capture.PNG"/>
+                    <pic:cNvPicPr/>
+                  </pic:nvPicPr>
+                  <pic:blipFill>
+                    <a:blip r:embed="rId16">
+                      <a:extLst>
+                        <a:ext uri="{28A0092B-C50C-407E-A947-70E740481C1C}">
+                          <a14:useLocalDpi xmlns:a14="http://schemas.microsoft.com/office/drawing/2010/main" val="0"/>
+                        </a:ext>
+                      </a:extLst>
+                    </a:blip>
+                    <a:stretch>
+                      <a:fillRect/>
+                    </a:stretch>
+                  </pic:blipFill>
+                  <pic:spPr>
+                    <a:xfrm>
+                      <a:off x="0" y="0"/>
+                      <a:ext cx="5486400" cy="2565400"/>
+                    </a:xfrm>
+                    <a:prstGeom prst="rect">
+                      <a:avLst/>
+                    </a:prstGeom>
+                  </pic:spPr>
+                </pic:pic>
+              </a:graphicData>
+            </a:graphic>
+          </wp:inline>
+        </w:drawing>
+      </w:r>
     </w:p>
     <w:p>
       <w:pPr>
@@ -5815,8 +5304,8 @@
           <w:rFonts w:asciiTheme="majorBidi" w:hAnsiTheme="majorBidi" w:cstheme="majorBidi"/>
         </w:rPr>
       </w:pPr>
-      <w:bookmarkStart w:id="50" w:name="h.2bn6wsx" w:colFirst="0" w:colLast="0"/>
-      <w:bookmarkEnd w:id="50"/>
+      <w:bookmarkStart w:id="4" w:name="h.2bn6wsx" w:colFirst="0" w:colLast="0"/>
+      <w:bookmarkEnd w:id="4"/>
       <w:r>
         <w:rPr>
           <w:rFonts w:asciiTheme="majorBidi" w:hAnsiTheme="majorBidi" w:cstheme="majorBidi"/>
@@ -5847,44 +5336,24 @@
         </w:rPr>
         <w:t xml:space="preserve">With the new simulation results, we first notice that the Path List has changed – there are now multiple paths in the Path List, as shown in Figure 10. The third column in the Path List shows that </w:t>
       </w:r>
-      <w:ins w:id="51" w:author="shreyasdeshmukh4@gmail.com" w:date="2016-10-14T01:13:00Z">
-        <w:r>
-          <w:rPr>
-            <w:rFonts w:asciiTheme="majorBidi" w:hAnsiTheme="majorBidi" w:cstheme="majorBidi"/>
-          </w:rPr>
-          <w:t>85</w:t>
-        </w:r>
-      </w:ins>
-      <w:del w:id="52" w:author="shreyasdeshmukh4@gmail.com" w:date="2016-10-14T01:13:00Z">
-        <w:r>
-          <w:rPr>
-            <w:rFonts w:asciiTheme="majorBidi" w:hAnsiTheme="majorBidi" w:cstheme="majorBidi"/>
-          </w:rPr>
-          <w:delText>93</w:delText>
-        </w:r>
-      </w:del>
+      <w:r>
+        <w:rPr>
+          <w:rFonts w:asciiTheme="majorBidi" w:hAnsiTheme="majorBidi" w:cstheme="majorBidi"/>
+        </w:rPr>
+        <w:t>85</w:t>
+      </w:r>
       <w:r>
         <w:rPr>
           <w:rFonts w:asciiTheme="majorBidi" w:hAnsiTheme="majorBidi" w:cstheme="majorBidi"/>
         </w:rPr>
         <w:t xml:space="preserve">.3% of drivers used the previous route (through the incident), while </w:t>
       </w:r>
-      <w:ins w:id="53" w:author="shreyasdeshmukh4@gmail.com" w:date="2016-10-14T01:13:00Z">
-        <w:r>
-          <w:rPr>
-            <w:rFonts w:asciiTheme="majorBidi" w:hAnsiTheme="majorBidi" w:cstheme="majorBidi"/>
-          </w:rPr>
-          <w:t>14</w:t>
-        </w:r>
-      </w:ins>
-      <w:del w:id="54" w:author="shreyasdeshmukh4@gmail.com" w:date="2016-10-14T01:13:00Z">
-        <w:r>
-          <w:rPr>
-            <w:rFonts w:asciiTheme="majorBidi" w:hAnsiTheme="majorBidi" w:cstheme="majorBidi"/>
-          </w:rPr>
-          <w:delText>6</w:delText>
-        </w:r>
-      </w:del>
+      <w:r>
+        <w:rPr>
+          <w:rFonts w:asciiTheme="majorBidi" w:hAnsiTheme="majorBidi" w:cstheme="majorBidi"/>
+        </w:rPr>
+        <w:t>14</w:t>
+      </w:r>
       <w:r>
         <w:rPr>
           <w:rFonts w:asciiTheme="majorBidi" w:hAnsiTheme="majorBidi" w:cstheme="majorBidi"/>
@@ -5922,44 +5391,24 @@
         </w:rPr>
         <w:t xml:space="preserve">-route info”, the OD and Path lists will be limited to only vehicles of that specific information type. Filtering for historical information users only, Figure 11 shows that the drivers all still use the same route through the incident, with an average travel time of </w:t>
       </w:r>
-      <w:ins w:id="55" w:author="shreyasdeshmukh4@gmail.com" w:date="2016-10-14T01:16:00Z">
-        <w:r>
-          <w:rPr>
-            <w:rFonts w:asciiTheme="majorBidi" w:hAnsiTheme="majorBidi" w:cstheme="majorBidi"/>
-          </w:rPr>
-          <w:t>34.2</w:t>
-        </w:r>
-      </w:ins>
-      <w:del w:id="56" w:author="shreyasdeshmukh4@gmail.com" w:date="2016-10-14T01:16:00Z">
-        <w:r>
-          <w:rPr>
-            <w:rFonts w:asciiTheme="majorBidi" w:hAnsiTheme="majorBidi" w:cstheme="majorBidi"/>
-          </w:rPr>
-          <w:delText>11</w:delText>
-        </w:r>
-      </w:del>
+      <w:r>
+        <w:rPr>
+          <w:rFonts w:asciiTheme="majorBidi" w:hAnsiTheme="majorBidi" w:cstheme="majorBidi"/>
+        </w:rPr>
+        <w:t>34.2</w:t>
+      </w:r>
       <w:r>
         <w:rPr>
           <w:rFonts w:asciiTheme="majorBidi" w:hAnsiTheme="majorBidi" w:cstheme="majorBidi"/>
         </w:rPr>
         <w:t xml:space="preserve"> minutes during the simulation. Meanwhile, filtering for travelers with pre-trip information offers two different routes and an average travel time of </w:t>
       </w:r>
-      <w:ins w:id="57" w:author="shreyasdeshmukh4@gmail.com" w:date="2016-10-14T01:18:00Z">
-        <w:r>
-          <w:rPr>
-            <w:rFonts w:asciiTheme="majorBidi" w:hAnsiTheme="majorBidi" w:cstheme="majorBidi"/>
-          </w:rPr>
-          <w:t>13.4</w:t>
-        </w:r>
-      </w:ins>
-      <w:del w:id="58" w:author="shreyasdeshmukh4@gmail.com" w:date="2016-10-14T01:18:00Z">
-        <w:r>
-          <w:rPr>
-            <w:rFonts w:asciiTheme="majorBidi" w:hAnsiTheme="majorBidi" w:cstheme="majorBidi"/>
-          </w:rPr>
-          <w:delText>4.8</w:delText>
-        </w:r>
-      </w:del>
+      <w:r>
+        <w:rPr>
+          <w:rFonts w:asciiTheme="majorBidi" w:hAnsiTheme="majorBidi" w:cstheme="majorBidi"/>
+        </w:rPr>
+        <w:t>13.4</w:t>
+      </w:r>
       <w:r>
         <w:rPr>
           <w:rFonts w:asciiTheme="majorBidi" w:hAnsiTheme="majorBidi" w:cstheme="majorBidi"/>
@@ -5970,11 +5419,6 @@
         <w:rPr>
           <w:rFonts w:asciiTheme="majorBidi" w:hAnsiTheme="majorBidi" w:cstheme="majorBidi"/>
           <w:highlight w:val="yellow"/>
-          <w:rPrChange w:id="59" w:author="shreyasdeshmukh4@gmail.com" w:date="2016-10-14T11:50:00Z">
-            <w:rPr>
-              <w:rFonts w:asciiTheme="majorBidi" w:hAnsiTheme="majorBidi" w:cstheme="majorBidi"/>
-            </w:rPr>
-          </w:rPrChange>
         </w:rPr>
         <w:t>Figure 13 shows that no drivers with pre-trip information passed through the incident while it was in effect (at left), and data for a second path (at right) shows that the incident’s congestion effects changed their route choice for several minutes after the incident was no longer in effect (the vehicle with departure time = 123.3 minutes). This was due to the queue building at the incident location.</w:t>
       </w:r>
@@ -5986,54 +5430,9 @@
         <w:spacing w:after="0" w:line="360" w:lineRule="auto"/>
         <w:jc w:val="both"/>
         <w:rPr>
-          <w:ins w:id="60" w:author="shreyasdeshmukh4@gmail.com" w:date="2016-10-14T01:16:00Z"/>
-          <w:rFonts w:asciiTheme="majorBidi" w:hAnsiTheme="majorBidi" w:cstheme="majorBidi"/>
-        </w:rPr>
-      </w:pPr>
-      <w:del w:id="61" w:author="shreyasdeshmukh4@gmail.com" w:date="2016-10-14T01:15:00Z">
-        <w:r>
-          <w:rPr>
-            <w:rFonts w:asciiTheme="majorBidi" w:hAnsiTheme="majorBidi" w:cstheme="majorBidi"/>
-            <w:noProof/>
-          </w:rPr>
-          <w:lastRenderedPageBreak/>
-          <w:drawing>
-            <wp:inline distT="0" distB="0" distL="0" distR="0" wp14:anchorId="72BB0FA8" wp14:editId="0D549227">
-              <wp:extent cx="5943600" cy="3168650"/>
-              <wp:effectExtent l="0" t="0" r="0" b="0"/>
-              <wp:docPr id="204" name="Picture 204"/>
-              <wp:cNvGraphicFramePr>
-                <a:graphicFrameLocks xmlns:a="http://schemas.openxmlformats.org/drawingml/2006/main" noChangeAspect="1"/>
-              </wp:cNvGraphicFramePr>
-              <a:graphic xmlns:a="http://schemas.openxmlformats.org/drawingml/2006/main">
-                <a:graphicData uri="http://schemas.openxmlformats.org/drawingml/2006/picture">
-                  <pic:pic xmlns:pic="http://schemas.openxmlformats.org/drawingml/2006/picture">
-                    <pic:nvPicPr>
-                      <pic:cNvPr id="1" name=""/>
-                      <pic:cNvPicPr/>
-                    </pic:nvPicPr>
-                    <pic:blipFill>
-                      <a:blip r:embed="rId21"/>
-                      <a:stretch>
-                        <a:fillRect/>
-                      </a:stretch>
-                    </pic:blipFill>
-                    <pic:spPr>
-                      <a:xfrm>
-                        <a:off x="0" y="0"/>
-                        <a:ext cx="5943600" cy="3168650"/>
-                      </a:xfrm>
-                      <a:prstGeom prst="rect">
-                        <a:avLst/>
-                      </a:prstGeom>
-                    </pic:spPr>
-                  </pic:pic>
-                </a:graphicData>
-              </a:graphic>
-            </wp:inline>
-          </w:drawing>
-        </w:r>
-      </w:del>
+          <w:rFonts w:asciiTheme="majorBidi" w:hAnsiTheme="majorBidi" w:cstheme="majorBidi"/>
+        </w:rPr>
+      </w:pPr>
     </w:p>
     <w:p>
       <w:pPr>
@@ -6045,55 +5444,55 @@
           <w:rFonts w:asciiTheme="majorBidi" w:hAnsiTheme="majorBidi" w:cstheme="majorBidi"/>
         </w:rPr>
       </w:pPr>
-      <w:ins w:id="62" w:author="shreyasdeshmukh4@gmail.com" w:date="2016-10-14T01:16:00Z">
-        <w:r>
-          <w:rPr>
-            <w:rFonts w:asciiTheme="majorBidi" w:hAnsiTheme="majorBidi" w:cstheme="majorBidi"/>
-            <w:noProof/>
-          </w:rPr>
-          <w:drawing>
-            <wp:inline distT="0" distB="0" distL="0" distR="0">
-              <wp:extent cx="5486400" cy="2644775"/>
-              <wp:effectExtent l="0" t="0" r="0" b="3175"/>
-              <wp:docPr id="10" name="Picture 10"/>
-              <wp:cNvGraphicFramePr>
-                <a:graphicFrameLocks xmlns:a="http://schemas.openxmlformats.org/drawingml/2006/main" noChangeAspect="1"/>
-              </wp:cNvGraphicFramePr>
-              <a:graphic xmlns:a="http://schemas.openxmlformats.org/drawingml/2006/main">
-                <a:graphicData uri="http://schemas.openxmlformats.org/drawingml/2006/picture">
-                  <pic:pic xmlns:pic="http://schemas.openxmlformats.org/drawingml/2006/picture">
-                    <pic:nvPicPr>
-                      <pic:cNvPr id="10" name="Capture.PNG"/>
-                      <pic:cNvPicPr/>
-                    </pic:nvPicPr>
-                    <pic:blipFill>
-                      <a:blip r:embed="rId22">
-                        <a:extLst>
-                          <a:ext uri="{28A0092B-C50C-407E-A947-70E740481C1C}">
-                            <a14:useLocalDpi xmlns:a14="http://schemas.microsoft.com/office/drawing/2010/main" val="0"/>
-                          </a:ext>
-                        </a:extLst>
-                      </a:blip>
-                      <a:stretch>
-                        <a:fillRect/>
-                      </a:stretch>
-                    </pic:blipFill>
-                    <pic:spPr>
-                      <a:xfrm>
-                        <a:off x="0" y="0"/>
-                        <a:ext cx="5486400" cy="2644775"/>
-                      </a:xfrm>
-                      <a:prstGeom prst="rect">
-                        <a:avLst/>
-                      </a:prstGeom>
-                    </pic:spPr>
-                  </pic:pic>
-                </a:graphicData>
-              </a:graphic>
-            </wp:inline>
-          </w:drawing>
-        </w:r>
-      </w:ins>
+      <w:r>
+        <w:rPr>
+          <w:rFonts w:asciiTheme="majorBidi" w:hAnsiTheme="majorBidi" w:cstheme="majorBidi"/>
+          <w:noProof/>
+          <w:lang w:eastAsia="zh-CN"/>
+        </w:rPr>
+        <w:lastRenderedPageBreak/>
+        <w:drawing>
+          <wp:inline distT="0" distB="0" distL="0" distR="0">
+            <wp:extent cx="5486400" cy="2644775"/>
+            <wp:effectExtent l="0" t="0" r="0" b="3175"/>
+            <wp:docPr id="10" name="Picture 10"/>
+            <wp:cNvGraphicFramePr>
+              <a:graphicFrameLocks xmlns:a="http://schemas.openxmlformats.org/drawingml/2006/main" noChangeAspect="1"/>
+            </wp:cNvGraphicFramePr>
+            <a:graphic xmlns:a="http://schemas.openxmlformats.org/drawingml/2006/main">
+              <a:graphicData uri="http://schemas.openxmlformats.org/drawingml/2006/picture">
+                <pic:pic xmlns:pic="http://schemas.openxmlformats.org/drawingml/2006/picture">
+                  <pic:nvPicPr>
+                    <pic:cNvPr id="10" name="Capture.PNG"/>
+                    <pic:cNvPicPr/>
+                  </pic:nvPicPr>
+                  <pic:blipFill>
+                    <a:blip r:embed="rId17">
+                      <a:extLst>
+                        <a:ext uri="{28A0092B-C50C-407E-A947-70E740481C1C}">
+                          <a14:useLocalDpi xmlns:a14="http://schemas.microsoft.com/office/drawing/2010/main" val="0"/>
+                        </a:ext>
+                      </a:extLst>
+                    </a:blip>
+                    <a:stretch>
+                      <a:fillRect/>
+                    </a:stretch>
+                  </pic:blipFill>
+                  <pic:spPr>
+                    <a:xfrm>
+                      <a:off x="0" y="0"/>
+                      <a:ext cx="5486400" cy="2644775"/>
+                    </a:xfrm>
+                    <a:prstGeom prst="rect">
+                      <a:avLst/>
+                    </a:prstGeom>
+                  </pic:spPr>
+                </pic:pic>
+              </a:graphicData>
+            </a:graphic>
+          </wp:inline>
+        </w:drawing>
+      </w:r>
     </w:p>
     <w:p>
       <w:pPr>
@@ -6105,8 +5504,8 @@
           <w:rFonts w:asciiTheme="majorBidi" w:hAnsiTheme="majorBidi" w:cstheme="majorBidi"/>
         </w:rPr>
       </w:pPr>
-      <w:bookmarkStart w:id="63" w:name="h.qsh70q" w:colFirst="0" w:colLast="0"/>
-      <w:bookmarkEnd w:id="63"/>
+      <w:bookmarkStart w:id="5" w:name="h.qsh70q" w:colFirst="0" w:colLast="0"/>
+      <w:bookmarkEnd w:id="5"/>
       <w:r>
         <w:rPr>
           <w:rFonts w:asciiTheme="majorBidi" w:hAnsiTheme="majorBidi" w:cstheme="majorBidi"/>
@@ -6128,54 +5527,9 @@
         <w:spacing w:after="0" w:line="360" w:lineRule="auto"/>
         <w:jc w:val="both"/>
         <w:rPr>
-          <w:ins w:id="64" w:author="shreyasdeshmukh4@gmail.com" w:date="2016-10-14T01:18:00Z"/>
-          <w:rFonts w:asciiTheme="majorBidi" w:hAnsiTheme="majorBidi" w:cstheme="majorBidi"/>
-        </w:rPr>
-      </w:pPr>
-      <w:del w:id="65" w:author="shreyasdeshmukh4@gmail.com" w:date="2016-10-14T01:18:00Z">
-        <w:r>
-          <w:rPr>
-            <w:rFonts w:asciiTheme="majorBidi" w:hAnsiTheme="majorBidi" w:cstheme="majorBidi"/>
-            <w:noProof/>
-          </w:rPr>
-          <w:lastRenderedPageBreak/>
-          <w:drawing>
-            <wp:inline distT="0" distB="0" distL="0" distR="0" wp14:anchorId="007787DC" wp14:editId="04A3C46A">
-              <wp:extent cx="5943600" cy="3155315"/>
-              <wp:effectExtent l="0" t="0" r="0" b="6985"/>
-              <wp:docPr id="205" name="Picture 205"/>
-              <wp:cNvGraphicFramePr>
-                <a:graphicFrameLocks xmlns:a="http://schemas.openxmlformats.org/drawingml/2006/main" noChangeAspect="1"/>
-              </wp:cNvGraphicFramePr>
-              <a:graphic xmlns:a="http://schemas.openxmlformats.org/drawingml/2006/main">
-                <a:graphicData uri="http://schemas.openxmlformats.org/drawingml/2006/picture">
-                  <pic:pic xmlns:pic="http://schemas.openxmlformats.org/drawingml/2006/picture">
-                    <pic:nvPicPr>
-                      <pic:cNvPr id="1" name=""/>
-                      <pic:cNvPicPr/>
-                    </pic:nvPicPr>
-                    <pic:blipFill>
-                      <a:blip r:embed="rId23"/>
-                      <a:stretch>
-                        <a:fillRect/>
-                      </a:stretch>
-                    </pic:blipFill>
-                    <pic:spPr>
-                      <a:xfrm>
-                        <a:off x="0" y="0"/>
-                        <a:ext cx="5943600" cy="3155315"/>
-                      </a:xfrm>
-                      <a:prstGeom prst="rect">
-                        <a:avLst/>
-                      </a:prstGeom>
-                    </pic:spPr>
-                  </pic:pic>
-                </a:graphicData>
-              </a:graphic>
-            </wp:inline>
-          </w:drawing>
-        </w:r>
-      </w:del>
+          <w:rFonts w:asciiTheme="majorBidi" w:hAnsiTheme="majorBidi" w:cstheme="majorBidi"/>
+        </w:rPr>
+      </w:pPr>
     </w:p>
     <w:p>
       <w:pPr>
@@ -6187,55 +5541,54 @@
           <w:rFonts w:asciiTheme="majorBidi" w:hAnsiTheme="majorBidi" w:cstheme="majorBidi"/>
         </w:rPr>
       </w:pPr>
-      <w:ins w:id="66" w:author="shreyasdeshmukh4@gmail.com" w:date="2016-10-14T11:21:00Z">
-        <w:r>
-          <w:rPr>
-            <w:rFonts w:asciiTheme="majorBidi" w:hAnsiTheme="majorBidi" w:cstheme="majorBidi"/>
-            <w:noProof/>
-          </w:rPr>
-          <w:drawing>
-            <wp:inline distT="0" distB="0" distL="0" distR="0">
-              <wp:extent cx="5486400" cy="2637790"/>
-              <wp:effectExtent l="0" t="0" r="0" b="0"/>
-              <wp:docPr id="15" name="Picture 15"/>
-              <wp:cNvGraphicFramePr>
-                <a:graphicFrameLocks xmlns:a="http://schemas.openxmlformats.org/drawingml/2006/main" noChangeAspect="1"/>
-              </wp:cNvGraphicFramePr>
-              <a:graphic xmlns:a="http://schemas.openxmlformats.org/drawingml/2006/main">
-                <a:graphicData uri="http://schemas.openxmlformats.org/drawingml/2006/picture">
-                  <pic:pic xmlns:pic="http://schemas.openxmlformats.org/drawingml/2006/picture">
-                    <pic:nvPicPr>
-                      <pic:cNvPr id="15" name="Capture.PNG"/>
-                      <pic:cNvPicPr/>
-                    </pic:nvPicPr>
-                    <pic:blipFill>
-                      <a:blip r:embed="rId24">
-                        <a:extLst>
-                          <a:ext uri="{28A0092B-C50C-407E-A947-70E740481C1C}">
-                            <a14:useLocalDpi xmlns:a14="http://schemas.microsoft.com/office/drawing/2010/main" val="0"/>
-                          </a:ext>
-                        </a:extLst>
-                      </a:blip>
-                      <a:stretch>
-                        <a:fillRect/>
-                      </a:stretch>
-                    </pic:blipFill>
-                    <pic:spPr>
-                      <a:xfrm>
-                        <a:off x="0" y="0"/>
-                        <a:ext cx="5486400" cy="2637790"/>
-                      </a:xfrm>
-                      <a:prstGeom prst="rect">
-                        <a:avLst/>
-                      </a:prstGeom>
-                    </pic:spPr>
-                  </pic:pic>
-                </a:graphicData>
-              </a:graphic>
-            </wp:inline>
-          </w:drawing>
-        </w:r>
-      </w:ins>
+      <w:r>
+        <w:rPr>
+          <w:rFonts w:asciiTheme="majorBidi" w:hAnsiTheme="majorBidi" w:cstheme="majorBidi"/>
+          <w:noProof/>
+          <w:lang w:eastAsia="zh-CN"/>
+        </w:rPr>
+        <w:drawing>
+          <wp:inline distT="0" distB="0" distL="0" distR="0">
+            <wp:extent cx="5486400" cy="2637790"/>
+            <wp:effectExtent l="0" t="0" r="0" b="0"/>
+            <wp:docPr id="15" name="Picture 15"/>
+            <wp:cNvGraphicFramePr>
+              <a:graphicFrameLocks xmlns:a="http://schemas.openxmlformats.org/drawingml/2006/main" noChangeAspect="1"/>
+            </wp:cNvGraphicFramePr>
+            <a:graphic xmlns:a="http://schemas.openxmlformats.org/drawingml/2006/main">
+              <a:graphicData uri="http://schemas.openxmlformats.org/drawingml/2006/picture">
+                <pic:pic xmlns:pic="http://schemas.openxmlformats.org/drawingml/2006/picture">
+                  <pic:nvPicPr>
+                    <pic:cNvPr id="15" name="Capture.PNG"/>
+                    <pic:cNvPicPr/>
+                  </pic:nvPicPr>
+                  <pic:blipFill>
+                    <a:blip r:embed="rId18">
+                      <a:extLst>
+                        <a:ext uri="{28A0092B-C50C-407E-A947-70E740481C1C}">
+                          <a14:useLocalDpi xmlns:a14="http://schemas.microsoft.com/office/drawing/2010/main" val="0"/>
+                        </a:ext>
+                      </a:extLst>
+                    </a:blip>
+                    <a:stretch>
+                      <a:fillRect/>
+                    </a:stretch>
+                  </pic:blipFill>
+                  <pic:spPr>
+                    <a:xfrm>
+                      <a:off x="0" y="0"/>
+                      <a:ext cx="5486400" cy="2637790"/>
+                    </a:xfrm>
+                    <a:prstGeom prst="rect">
+                      <a:avLst/>
+                    </a:prstGeom>
+                  </pic:spPr>
+                </pic:pic>
+              </a:graphicData>
+            </a:graphic>
+          </wp:inline>
+        </w:drawing>
+      </w:r>
     </w:p>
     <w:p>
       <w:pPr>
@@ -6247,8 +5600,8 @@
           <w:rFonts w:asciiTheme="majorBidi" w:hAnsiTheme="majorBidi" w:cstheme="majorBidi"/>
         </w:rPr>
       </w:pPr>
-      <w:bookmarkStart w:id="67" w:name="h.3as4poj" w:colFirst="0" w:colLast="0"/>
-      <w:bookmarkEnd w:id="67"/>
+      <w:bookmarkStart w:id="6" w:name="h.3as4poj" w:colFirst="0" w:colLast="0"/>
+      <w:bookmarkEnd w:id="6"/>
       <w:r>
         <w:rPr>
           <w:rFonts w:asciiTheme="majorBidi" w:hAnsiTheme="majorBidi" w:cstheme="majorBidi"/>
@@ -6293,22 +5646,12 @@
         </w:rPr>
         <w:t xml:space="preserve">-route information also shows that two different routes were utilized and an average travel time of </w:t>
       </w:r>
-      <w:ins w:id="68" w:author="shreyasdeshmukh4@gmail.com" w:date="2016-10-14T01:52:00Z">
-        <w:r>
-          <w:rPr>
-            <w:rFonts w:asciiTheme="majorBidi" w:hAnsiTheme="majorBidi" w:cstheme="majorBidi"/>
-          </w:rPr>
-          <w:t>13.2</w:t>
-        </w:r>
-      </w:ins>
-      <w:del w:id="69" w:author="shreyasdeshmukh4@gmail.com" w:date="2016-10-14T01:52:00Z">
-        <w:r>
-          <w:rPr>
-            <w:rFonts w:asciiTheme="majorBidi" w:hAnsiTheme="majorBidi" w:cstheme="majorBidi"/>
-          </w:rPr>
-          <w:delText>6.4</w:delText>
-        </w:r>
-      </w:del>
+      <w:r>
+        <w:rPr>
+          <w:rFonts w:asciiTheme="majorBidi" w:hAnsiTheme="majorBidi" w:cstheme="majorBidi"/>
+        </w:rPr>
+        <w:t>13.2</w:t>
+      </w:r>
       <w:r>
         <w:rPr>
           <w:rFonts w:asciiTheme="majorBidi" w:hAnsiTheme="majorBidi" w:cstheme="majorBidi"/>
@@ -6366,54 +5709,9 @@
         <w:spacing w:after="0" w:line="360" w:lineRule="auto"/>
         <w:jc w:val="both"/>
         <w:rPr>
-          <w:ins w:id="70" w:author="shreyasdeshmukh4@gmail.com" w:date="2016-10-14T01:51:00Z"/>
-          <w:rFonts w:asciiTheme="majorBidi" w:hAnsiTheme="majorBidi" w:cstheme="majorBidi"/>
-        </w:rPr>
-      </w:pPr>
-      <w:del w:id="71" w:author="shreyasdeshmukh4@gmail.com" w:date="2016-10-14T01:51:00Z">
-        <w:r>
-          <w:rPr>
-            <w:rFonts w:asciiTheme="majorBidi" w:hAnsiTheme="majorBidi" w:cstheme="majorBidi"/>
-            <w:noProof/>
-          </w:rPr>
-          <w:lastRenderedPageBreak/>
-          <w:drawing>
-            <wp:inline distT="0" distB="0" distL="0" distR="0" wp14:anchorId="19B2C08C" wp14:editId="79917602">
-              <wp:extent cx="5943600" cy="3201035"/>
-              <wp:effectExtent l="0" t="0" r="0" b="0"/>
-              <wp:docPr id="206" name="Picture 206"/>
-              <wp:cNvGraphicFramePr>
-                <a:graphicFrameLocks xmlns:a="http://schemas.openxmlformats.org/drawingml/2006/main" noChangeAspect="1"/>
-              </wp:cNvGraphicFramePr>
-              <a:graphic xmlns:a="http://schemas.openxmlformats.org/drawingml/2006/main">
-                <a:graphicData uri="http://schemas.openxmlformats.org/drawingml/2006/picture">
-                  <pic:pic xmlns:pic="http://schemas.openxmlformats.org/drawingml/2006/picture">
-                    <pic:nvPicPr>
-                      <pic:cNvPr id="1" name=""/>
-                      <pic:cNvPicPr/>
-                    </pic:nvPicPr>
-                    <pic:blipFill>
-                      <a:blip r:embed="rId25"/>
-                      <a:stretch>
-                        <a:fillRect/>
-                      </a:stretch>
-                    </pic:blipFill>
-                    <pic:spPr>
-                      <a:xfrm>
-                        <a:off x="0" y="0"/>
-                        <a:ext cx="5943600" cy="3201035"/>
-                      </a:xfrm>
-                      <a:prstGeom prst="rect">
-                        <a:avLst/>
-                      </a:prstGeom>
-                    </pic:spPr>
-                  </pic:pic>
-                </a:graphicData>
-              </a:graphic>
-            </wp:inline>
-          </w:drawing>
-        </w:r>
-      </w:del>
+          <w:rFonts w:asciiTheme="majorBidi" w:hAnsiTheme="majorBidi" w:cstheme="majorBidi"/>
+        </w:rPr>
+      </w:pPr>
     </w:p>
     <w:p>
       <w:pPr>
@@ -6425,55 +5723,55 @@
           <w:rFonts w:asciiTheme="majorBidi" w:hAnsiTheme="majorBidi" w:cstheme="majorBidi"/>
         </w:rPr>
       </w:pPr>
-      <w:ins w:id="72" w:author="shreyasdeshmukh4@gmail.com" w:date="2016-10-14T11:23:00Z">
-        <w:r>
-          <w:rPr>
-            <w:rFonts w:asciiTheme="majorBidi" w:hAnsiTheme="majorBidi" w:cstheme="majorBidi"/>
-            <w:noProof/>
-          </w:rPr>
-          <w:drawing>
-            <wp:inline distT="0" distB="0" distL="0" distR="0">
-              <wp:extent cx="5486400" cy="2616200"/>
-              <wp:effectExtent l="0" t="0" r="0" b="0"/>
-              <wp:docPr id="16" name="Picture 16"/>
-              <wp:cNvGraphicFramePr>
-                <a:graphicFrameLocks xmlns:a="http://schemas.openxmlformats.org/drawingml/2006/main" noChangeAspect="1"/>
-              </wp:cNvGraphicFramePr>
-              <a:graphic xmlns:a="http://schemas.openxmlformats.org/drawingml/2006/main">
-                <a:graphicData uri="http://schemas.openxmlformats.org/drawingml/2006/picture">
-                  <pic:pic xmlns:pic="http://schemas.openxmlformats.org/drawingml/2006/picture">
-                    <pic:nvPicPr>
-                      <pic:cNvPr id="16" name="Capture.PNG"/>
-                      <pic:cNvPicPr/>
-                    </pic:nvPicPr>
-                    <pic:blipFill>
-                      <a:blip r:embed="rId26">
-                        <a:extLst>
-                          <a:ext uri="{28A0092B-C50C-407E-A947-70E740481C1C}">
-                            <a14:useLocalDpi xmlns:a14="http://schemas.microsoft.com/office/drawing/2010/main" val="0"/>
-                          </a:ext>
-                        </a:extLst>
-                      </a:blip>
-                      <a:stretch>
-                        <a:fillRect/>
-                      </a:stretch>
-                    </pic:blipFill>
-                    <pic:spPr>
-                      <a:xfrm>
-                        <a:off x="0" y="0"/>
-                        <a:ext cx="5486400" cy="2616200"/>
-                      </a:xfrm>
-                      <a:prstGeom prst="rect">
-                        <a:avLst/>
-                      </a:prstGeom>
-                    </pic:spPr>
-                  </pic:pic>
-                </a:graphicData>
-              </a:graphic>
-            </wp:inline>
-          </w:drawing>
-        </w:r>
-      </w:ins>
+      <w:r>
+        <w:rPr>
+          <w:rFonts w:asciiTheme="majorBidi" w:hAnsiTheme="majorBidi" w:cstheme="majorBidi"/>
+          <w:noProof/>
+          <w:lang w:eastAsia="zh-CN"/>
+        </w:rPr>
+        <w:lastRenderedPageBreak/>
+        <w:drawing>
+          <wp:inline distT="0" distB="0" distL="0" distR="0">
+            <wp:extent cx="5486400" cy="2616200"/>
+            <wp:effectExtent l="0" t="0" r="0" b="0"/>
+            <wp:docPr id="16" name="Picture 16"/>
+            <wp:cNvGraphicFramePr>
+              <a:graphicFrameLocks xmlns:a="http://schemas.openxmlformats.org/drawingml/2006/main" noChangeAspect="1"/>
+            </wp:cNvGraphicFramePr>
+            <a:graphic xmlns:a="http://schemas.openxmlformats.org/drawingml/2006/main">
+              <a:graphicData uri="http://schemas.openxmlformats.org/drawingml/2006/picture">
+                <pic:pic xmlns:pic="http://schemas.openxmlformats.org/drawingml/2006/picture">
+                  <pic:nvPicPr>
+                    <pic:cNvPr id="16" name="Capture.PNG"/>
+                    <pic:cNvPicPr/>
+                  </pic:nvPicPr>
+                  <pic:blipFill>
+                    <a:blip r:embed="rId19">
+                      <a:extLst>
+                        <a:ext uri="{28A0092B-C50C-407E-A947-70E740481C1C}">
+                          <a14:useLocalDpi xmlns:a14="http://schemas.microsoft.com/office/drawing/2010/main" val="0"/>
+                        </a:ext>
+                      </a:extLst>
+                    </a:blip>
+                    <a:stretch>
+                      <a:fillRect/>
+                    </a:stretch>
+                  </pic:blipFill>
+                  <pic:spPr>
+                    <a:xfrm>
+                      <a:off x="0" y="0"/>
+                      <a:ext cx="5486400" cy="2616200"/>
+                    </a:xfrm>
+                    <a:prstGeom prst="rect">
+                      <a:avLst/>
+                    </a:prstGeom>
+                  </pic:spPr>
+                </pic:pic>
+              </a:graphicData>
+            </a:graphic>
+          </wp:inline>
+        </w:drawing>
+      </w:r>
     </w:p>
     <w:p>
       <w:pPr>
@@ -6485,8 +5783,8 @@
           <w:rFonts w:asciiTheme="majorBidi" w:hAnsiTheme="majorBidi" w:cstheme="majorBidi"/>
         </w:rPr>
       </w:pPr>
-      <w:bookmarkStart w:id="73" w:name="h.2p2csry" w:colFirst="0" w:colLast="0"/>
-      <w:bookmarkEnd w:id="73"/>
+      <w:bookmarkStart w:id="7" w:name="h.2p2csry" w:colFirst="0" w:colLast="0"/>
+      <w:bookmarkEnd w:id="7"/>
       <w:r>
         <w:rPr>
           <w:rFonts w:asciiTheme="majorBidi" w:hAnsiTheme="majorBidi" w:cstheme="majorBidi"/>
@@ -6524,11 +5822,6 @@
         <w:rPr>
           <w:rFonts w:asciiTheme="majorBidi" w:hAnsiTheme="majorBidi" w:cstheme="majorBidi"/>
           <w:highlight w:val="yellow"/>
-          <w:rPrChange w:id="74" w:author="shreyasdeshmukh4@gmail.com" w:date="2016-10-14T11:53:00Z">
-            <w:rPr>
-              <w:rFonts w:asciiTheme="majorBidi" w:hAnsiTheme="majorBidi" w:cstheme="majorBidi"/>
-            </w:rPr>
-          </w:rPrChange>
         </w:rPr>
       </w:pPr>
       <w:r>
@@ -6538,51 +5831,31 @@
         <w:t xml:space="preserve">Comparing between information classes, the average travel time in this example is lowest for drivers with </w:t>
       </w:r>
       <w:proofErr w:type="spellStart"/>
-      <w:ins w:id="75" w:author="shreyasdeshmukh4@gmail.com" w:date="2016-10-14T11:51:00Z">
-        <w:r>
-          <w:rPr>
-            <w:rFonts w:asciiTheme="majorBidi" w:hAnsiTheme="majorBidi" w:cstheme="majorBidi"/>
-          </w:rPr>
-          <w:t>en</w:t>
-        </w:r>
-        <w:proofErr w:type="spellEnd"/>
-        <w:r>
-          <w:rPr>
-            <w:rFonts w:asciiTheme="majorBidi" w:hAnsiTheme="majorBidi" w:cstheme="majorBidi"/>
-          </w:rPr>
-          <w:t>-route</w:t>
-        </w:r>
-      </w:ins>
-      <w:del w:id="76" w:author="shreyasdeshmukh4@gmail.com" w:date="2016-10-14T11:50:00Z">
-        <w:r>
-          <w:rPr>
-            <w:rFonts w:asciiTheme="majorBidi" w:hAnsiTheme="majorBidi" w:cstheme="majorBidi"/>
-          </w:rPr>
-          <w:delText>pre-trip</w:delText>
-        </w:r>
-      </w:del>
+      <w:r>
+        <w:rPr>
+          <w:rFonts w:asciiTheme="majorBidi" w:hAnsiTheme="majorBidi" w:cstheme="majorBidi"/>
+        </w:rPr>
+        <w:t>en</w:t>
+      </w:r>
+      <w:proofErr w:type="spellEnd"/>
+      <w:r>
+        <w:rPr>
+          <w:rFonts w:asciiTheme="majorBidi" w:hAnsiTheme="majorBidi" w:cstheme="majorBidi"/>
+        </w:rPr>
+        <w:t>-route</w:t>
+      </w:r>
       <w:r>
         <w:rPr>
           <w:rFonts w:asciiTheme="majorBidi" w:hAnsiTheme="majorBidi" w:cstheme="majorBidi"/>
         </w:rPr>
         <w:t xml:space="preserve"> information. </w:t>
       </w:r>
-      <w:ins w:id="77" w:author="shreyasdeshmukh4@gmail.com" w:date="2016-10-14T11:51:00Z">
-        <w:r>
-          <w:rPr>
-            <w:rFonts w:asciiTheme="majorBidi" w:hAnsiTheme="majorBidi" w:cstheme="majorBidi"/>
-          </w:rPr>
-          <w:t>Although</w:t>
-        </w:r>
-      </w:ins>
-      <w:del w:id="78" w:author="shreyasdeshmukh4@gmail.com" w:date="2016-10-14T11:51:00Z">
-        <w:r>
-          <w:rPr>
-            <w:rFonts w:asciiTheme="majorBidi" w:hAnsiTheme="majorBidi" w:cstheme="majorBidi"/>
-          </w:rPr>
-          <w:delText>Therefore</w:delText>
-        </w:r>
-      </w:del>
+      <w:r>
+        <w:rPr>
+          <w:rFonts w:asciiTheme="majorBidi" w:hAnsiTheme="majorBidi" w:cstheme="majorBidi"/>
+        </w:rPr>
+        <w:t>Although</w:t>
+      </w:r>
       <w:r>
         <w:rPr>
           <w:rFonts w:asciiTheme="majorBidi" w:hAnsiTheme="majorBidi" w:cstheme="majorBidi"/>
@@ -6603,36 +5876,24 @@
         </w:rPr>
         <w:t>-route information may be no better than pre-trip information in</w:t>
       </w:r>
-      <w:ins w:id="79" w:author="shreyasdeshmukh4@gmail.com" w:date="2016-10-14T11:52:00Z">
-        <w:r>
-          <w:rPr>
-            <w:rFonts w:asciiTheme="majorBidi" w:hAnsiTheme="majorBidi" w:cstheme="majorBidi"/>
-          </w:rPr>
-          <w:t xml:space="preserve"> some </w:t>
-        </w:r>
-      </w:ins>
-      <w:del w:id="80" w:author="shreyasdeshmukh4@gmail.com" w:date="2016-10-14T11:52:00Z">
-        <w:r>
-          <w:rPr>
-            <w:rFonts w:asciiTheme="majorBidi" w:hAnsiTheme="majorBidi" w:cstheme="majorBidi"/>
-          </w:rPr>
-          <w:delText xml:space="preserve"> simple </w:delText>
-        </w:r>
-      </w:del>
+      <w:r>
+        <w:rPr>
+          <w:rFonts w:asciiTheme="majorBidi" w:hAnsiTheme="majorBidi" w:cstheme="majorBidi"/>
+        </w:rPr>
+        <w:t xml:space="preserve"> some </w:t>
+      </w:r>
       <w:r>
         <w:rPr>
           <w:rFonts w:asciiTheme="majorBidi" w:hAnsiTheme="majorBidi" w:cstheme="majorBidi"/>
         </w:rPr>
         <w:t>situations</w:t>
       </w:r>
-      <w:ins w:id="81" w:author="shreyasdeshmukh4@gmail.com" w:date="2016-10-14T11:52:00Z">
-        <w:r>
-          <w:rPr>
-            <w:rFonts w:asciiTheme="majorBidi" w:hAnsiTheme="majorBidi" w:cstheme="majorBidi"/>
-          </w:rPr>
-          <w:t xml:space="preserve"> when the number of vehicles are less</w:t>
-        </w:r>
-      </w:ins>
+      <w:r>
+        <w:rPr>
+          <w:rFonts w:asciiTheme="majorBidi" w:hAnsiTheme="majorBidi" w:cstheme="majorBidi"/>
+        </w:rPr>
+        <w:t xml:space="preserve"> when the number of vehicles are less</w:t>
+      </w:r>
       <w:r>
         <w:rPr>
           <w:rFonts w:asciiTheme="majorBidi" w:hAnsiTheme="majorBidi" w:cstheme="majorBidi"/>
@@ -6643,11 +5904,6 @@
         <w:rPr>
           <w:rFonts w:asciiTheme="majorBidi" w:hAnsiTheme="majorBidi" w:cstheme="majorBidi"/>
           <w:highlight w:val="yellow"/>
-          <w:rPrChange w:id="82" w:author="shreyasdeshmukh4@gmail.com" w:date="2016-10-14T11:53:00Z">
-            <w:rPr>
-              <w:rFonts w:asciiTheme="majorBidi" w:hAnsiTheme="majorBidi" w:cstheme="majorBidi"/>
-            </w:rPr>
-          </w:rPrChange>
         </w:rPr>
         <w:t xml:space="preserve">It is also interesting to note that the alternative paths used by drivers with </w:t>
       </w:r>
@@ -6656,11 +5912,6 @@
         <w:rPr>
           <w:rFonts w:asciiTheme="majorBidi" w:hAnsiTheme="majorBidi" w:cstheme="majorBidi"/>
           <w:highlight w:val="yellow"/>
-          <w:rPrChange w:id="83" w:author="shreyasdeshmukh4@gmail.com" w:date="2016-10-14T11:53:00Z">
-            <w:rPr>
-              <w:rFonts w:asciiTheme="majorBidi" w:hAnsiTheme="majorBidi" w:cstheme="majorBidi"/>
-            </w:rPr>
-          </w:rPrChange>
         </w:rPr>
         <w:t>en</w:t>
       </w:r>
@@ -6669,11 +5920,6 @@
         <w:rPr>
           <w:rFonts w:asciiTheme="majorBidi" w:hAnsiTheme="majorBidi" w:cstheme="majorBidi"/>
           <w:highlight w:val="yellow"/>
-          <w:rPrChange w:id="84" w:author="shreyasdeshmukh4@gmail.com" w:date="2016-10-14T11:53:00Z">
-            <w:rPr>
-              <w:rFonts w:asciiTheme="majorBidi" w:hAnsiTheme="majorBidi" w:cstheme="majorBidi"/>
-            </w:rPr>
-          </w:rPrChange>
         </w:rPr>
         <w:t xml:space="preserve">-route information are not the same as those used by drivers with pre-trip information – the </w:t>
       </w:r>
@@ -6682,11 +5928,6 @@
         <w:rPr>
           <w:rFonts w:asciiTheme="majorBidi" w:hAnsiTheme="majorBidi" w:cstheme="majorBidi"/>
           <w:highlight w:val="yellow"/>
-          <w:rPrChange w:id="85" w:author="shreyasdeshmukh4@gmail.com" w:date="2016-10-14T11:53:00Z">
-            <w:rPr>
-              <w:rFonts w:asciiTheme="majorBidi" w:hAnsiTheme="majorBidi" w:cstheme="majorBidi"/>
-            </w:rPr>
-          </w:rPrChange>
         </w:rPr>
         <w:t>en</w:t>
       </w:r>
@@ -6695,11 +5936,6 @@
         <w:rPr>
           <w:rFonts w:asciiTheme="majorBidi" w:hAnsiTheme="majorBidi" w:cstheme="majorBidi"/>
           <w:highlight w:val="yellow"/>
-          <w:rPrChange w:id="86" w:author="shreyasdeshmukh4@gmail.com" w:date="2016-10-14T11:53:00Z">
-            <w:rPr>
-              <w:rFonts w:asciiTheme="majorBidi" w:hAnsiTheme="majorBidi" w:cstheme="majorBidi"/>
-            </w:rPr>
-          </w:rPrChange>
         </w:rPr>
         <w:t xml:space="preserve">-route paths include Node 5, while the pre-trip paths do not. This is due to the fact that the drivers with </w:t>
       </w:r>
@@ -6708,11 +5944,6 @@
         <w:rPr>
           <w:rFonts w:asciiTheme="majorBidi" w:hAnsiTheme="majorBidi" w:cstheme="majorBidi"/>
           <w:highlight w:val="yellow"/>
-          <w:rPrChange w:id="87" w:author="shreyasdeshmukh4@gmail.com" w:date="2016-10-14T11:53:00Z">
-            <w:rPr>
-              <w:rFonts w:asciiTheme="majorBidi" w:hAnsiTheme="majorBidi" w:cstheme="majorBidi"/>
-            </w:rPr>
-          </w:rPrChange>
         </w:rPr>
         <w:t>en</w:t>
       </w:r>
@@ -6721,42 +5952,19 @@
         <w:rPr>
           <w:rFonts w:asciiTheme="majorBidi" w:hAnsiTheme="majorBidi" w:cstheme="majorBidi"/>
           <w:highlight w:val="yellow"/>
-          <w:rPrChange w:id="88" w:author="shreyasdeshmukh4@gmail.com" w:date="2016-10-14T11:53:00Z">
-            <w:rPr>
-              <w:rFonts w:asciiTheme="majorBidi" w:hAnsiTheme="majorBidi" w:cstheme="majorBidi"/>
-            </w:rPr>
-          </w:rPrChange>
-        </w:rPr>
-        <w:t xml:space="preserve">-route information adjust their routes after their departure, meaning that they must travel along the first link in their path (along Nodes 1, 5, 6, &amp; 4) before changing their route. The drivers with pre-trip information </w:t>
-      </w:r>
-      <w:r>
+        </w:rPr>
+        <w:t xml:space="preserve">-route information adjust their routes after their departure, meaning that they must travel along the first link in their path (along Nodes 1, 5, 6, &amp; 4) before changing their route. The drivers with pre-trip information select their routes before departure, allowing them to select routes excluding Node 5. These paths are shown in Figure 14. </w:t>
+      </w:r>
+    </w:p>
+    <w:p>
+      <w:pPr>
+        <w:pStyle w:val="Normal1"/>
+        <w:widowControl w:val="0"/>
+        <w:spacing w:after="0" w:line="360" w:lineRule="auto"/>
+        <w:jc w:val="both"/>
         <w:rPr>
           <w:rFonts w:asciiTheme="majorBidi" w:hAnsiTheme="majorBidi" w:cstheme="majorBidi"/>
           <w:highlight w:val="yellow"/>
-          <w:rPrChange w:id="89" w:author="shreyasdeshmukh4@gmail.com" w:date="2016-10-14T11:53:00Z">
-            <w:rPr>
-              <w:rFonts w:asciiTheme="majorBidi" w:hAnsiTheme="majorBidi" w:cstheme="majorBidi"/>
-            </w:rPr>
-          </w:rPrChange>
-        </w:rPr>
-        <w:lastRenderedPageBreak/>
-        <w:t xml:space="preserve">select their routes before departure, allowing them to select routes excluding Node 5. These paths are shown in Figure 14. </w:t>
-      </w:r>
-    </w:p>
-    <w:p>
-      <w:pPr>
-        <w:pStyle w:val="Normal1"/>
-        <w:widowControl w:val="0"/>
-        <w:spacing w:after="0" w:line="360" w:lineRule="auto"/>
-        <w:jc w:val="both"/>
-        <w:rPr>
-          <w:rFonts w:asciiTheme="majorBidi" w:hAnsiTheme="majorBidi" w:cstheme="majorBidi"/>
-          <w:highlight w:val="yellow"/>
-          <w:rPrChange w:id="90" w:author="shreyasdeshmukh4@gmail.com" w:date="2016-10-14T11:53:00Z">
-            <w:rPr>
-              <w:rFonts w:asciiTheme="majorBidi" w:hAnsiTheme="majorBidi" w:cstheme="majorBidi"/>
-            </w:rPr>
-          </w:rPrChange>
         </w:rPr>
       </w:pPr>
     </w:p>
@@ -6776,6 +5984,7 @@
           <w:rFonts w:asciiTheme="majorBidi" w:hAnsiTheme="majorBidi" w:cstheme="majorBidi"/>
           <w:noProof/>
           <w:highlight w:val="yellow"/>
+          <w:lang w:eastAsia="zh-CN"/>
         </w:rPr>
         <w:drawing>
           <wp:inline distT="19050" distB="19050" distL="19050" distR="19050" wp14:anchorId="5C691FAB" wp14:editId="47F0D995">
@@ -6791,7 +6000,7 @@
                     <pic:cNvPicPr preferRelativeResize="0"/>
                   </pic:nvPicPr>
                   <pic:blipFill>
-                    <a:blip r:embed="rId27"/>
+                    <a:blip r:embed="rId20"/>
                     <a:srcRect/>
                     <a:stretch>
                       <a:fillRect/>
@@ -6825,6 +6034,7 @@
           <w:rFonts w:asciiTheme="majorBidi" w:hAnsiTheme="majorBidi" w:cstheme="majorBidi"/>
           <w:noProof/>
           <w:highlight w:val="yellow"/>
+          <w:lang w:eastAsia="zh-CN"/>
         </w:rPr>
         <w:drawing>
           <wp:inline distT="19050" distB="19050" distL="19050" distR="19050" wp14:anchorId="7DD809A2" wp14:editId="63F68A41">
@@ -6840,7 +6050,7 @@
                     <pic:cNvPicPr preferRelativeResize="0"/>
                   </pic:nvPicPr>
                   <pic:blipFill>
-                    <a:blip r:embed="rId28"/>
+                    <a:blip r:embed="rId21"/>
                     <a:srcRect/>
                     <a:stretch>
                       <a:fillRect/>
@@ -6874,6 +6084,7 @@
           <w:rFonts w:asciiTheme="majorBidi" w:hAnsiTheme="majorBidi" w:cstheme="majorBidi"/>
           <w:noProof/>
           <w:highlight w:val="yellow"/>
+          <w:lang w:eastAsia="zh-CN"/>
         </w:rPr>
         <w:drawing>
           <wp:inline distT="19050" distB="19050" distL="19050" distR="19050" wp14:anchorId="0422C9F1" wp14:editId="45A9CC5C">
@@ -6889,7 +6100,7 @@
                     <pic:cNvPicPr preferRelativeResize="0"/>
                   </pic:nvPicPr>
                   <pic:blipFill>
-                    <a:blip r:embed="rId29"/>
+                    <a:blip r:embed="rId22"/>
                     <a:srcRect/>
                     <a:stretch>
                       <a:fillRect/>
@@ -6923,6 +6134,7 @@
           <w:rFonts w:asciiTheme="majorBidi" w:hAnsiTheme="majorBidi" w:cstheme="majorBidi"/>
           <w:noProof/>
           <w:highlight w:val="yellow"/>
+          <w:lang w:eastAsia="zh-CN"/>
         </w:rPr>
         <w:drawing>
           <wp:inline distT="19050" distB="19050" distL="19050" distR="19050" wp14:anchorId="1E11CCE6" wp14:editId="2BEE677A">
@@ -6938,7 +6150,7 @@
                     <pic:cNvPicPr preferRelativeResize="0"/>
                   </pic:nvPicPr>
                   <pic:blipFill>
-                    <a:blip r:embed="rId30"/>
+                    <a:blip r:embed="rId23"/>
                     <a:srcRect/>
                     <a:stretch>
                       <a:fillRect/>
@@ -6972,8 +6184,8 @@
           <w:highlight w:val="yellow"/>
         </w:rPr>
       </w:pPr>
-      <w:bookmarkStart w:id="91" w:name="h.147n2zr" w:colFirst="0" w:colLast="0"/>
-      <w:bookmarkEnd w:id="91"/>
+      <w:bookmarkStart w:id="8" w:name="h.147n2zr" w:colFirst="0" w:colLast="0"/>
+      <w:bookmarkEnd w:id="8"/>
       <w:r>
         <w:rPr>
           <w:rFonts w:asciiTheme="majorBidi" w:hAnsiTheme="majorBidi" w:cstheme="majorBidi"/>
@@ -7021,7 +6233,15 @@
           <w:rFonts w:asciiTheme="majorBidi" w:hAnsiTheme="majorBidi" w:cstheme="majorBidi"/>
           <w:highlight w:val="yellow"/>
         </w:rPr>
-        <w:t xml:space="preserve">Those paying careful attention may have noticed that slightly more than 10% of the travelers had pre-trip information, and slightly fewer than 10% had </w:t>
+        <w:t xml:space="preserve">Those paying careful attention may have noticed that slightly more than 10% of the travelers had </w:t>
+      </w:r>
+      <w:r>
+        <w:rPr>
+          <w:rFonts w:asciiTheme="majorBidi" w:hAnsiTheme="majorBidi" w:cstheme="majorBidi"/>
+          <w:highlight w:val="yellow"/>
+        </w:rPr>
+        <w:lastRenderedPageBreak/>
+        <w:t xml:space="preserve">pre-trip information, and slightly fewer than 10% had </w:t>
       </w:r>
       <w:proofErr w:type="spellStart"/>
       <w:r>
@@ -7051,8 +6271,8 @@
           <w:szCs w:val="22"/>
         </w:rPr>
       </w:pPr>
-      <w:bookmarkStart w:id="92" w:name="h.3o7alnk" w:colFirst="0" w:colLast="0"/>
-      <w:bookmarkEnd w:id="92"/>
+      <w:bookmarkStart w:id="9" w:name="h.3o7alnk" w:colFirst="0" w:colLast="0"/>
+      <w:bookmarkEnd w:id="9"/>
       <w:r>
         <w:rPr>
           <w:rFonts w:asciiTheme="majorBidi" w:hAnsiTheme="majorBidi" w:cstheme="majorBidi"/>
@@ -7144,151 +6364,100 @@
         <w:rPr>
           <w:rFonts w:asciiTheme="majorBidi" w:hAnsiTheme="majorBidi" w:cstheme="majorBidi"/>
         </w:rPr>
-        <w:t xml:space="preserve"> to save any changes. Alternatively, these changes can also be made in Excel in the Scenario_Dynamic_Message_Sign.csv file in the project folder, </w:t>
-      </w:r>
-      <w:r>
-        <w:rPr>
-          <w:rFonts w:asciiTheme="majorBidi" w:hAnsiTheme="majorBidi" w:cstheme="majorBidi"/>
+        <w:t xml:space="preserve"> to save any changes. Alternatively, these changes can also be made in Excel in the Scenario_Dynamic_Message_Sign.csv file in the project folder, which can also be accessed using the </w:t>
+      </w:r>
+      <w:r>
+        <w:rPr>
+          <w:rFonts w:asciiTheme="majorBidi" w:hAnsiTheme="majorBidi" w:cstheme="majorBidi"/>
+          <w:u w:val="single"/>
+        </w:rPr>
+        <w:t>Edit File in Excel button</w:t>
+      </w:r>
+      <w:r>
+        <w:rPr>
+          <w:rFonts w:asciiTheme="majorBidi" w:hAnsiTheme="majorBidi" w:cstheme="majorBidi"/>
+        </w:rPr>
+        <w:t>.</w:t>
+      </w:r>
+    </w:p>
+    <w:p>
+      <w:pPr>
+        <w:pStyle w:val="Normal1"/>
+        <w:widowControl w:val="0"/>
+        <w:spacing w:after="0" w:line="360" w:lineRule="auto"/>
+        <w:rPr>
+          <w:rFonts w:asciiTheme="majorBidi" w:hAnsiTheme="majorBidi" w:cstheme="majorBidi"/>
+        </w:rPr>
+      </w:pPr>
+    </w:p>
+    <w:p>
+      <w:pPr>
+        <w:pStyle w:val="Normal1"/>
+        <w:widowControl w:val="0"/>
+        <w:spacing w:after="0" w:line="360" w:lineRule="auto"/>
+        <w:rPr>
+          <w:rFonts w:asciiTheme="majorBidi" w:hAnsiTheme="majorBidi" w:cstheme="majorBidi"/>
+        </w:rPr>
+      </w:pPr>
+    </w:p>
+    <w:p>
+      <w:pPr>
+        <w:pStyle w:val="Normal1"/>
+        <w:widowControl w:val="0"/>
+        <w:spacing w:after="0" w:line="360" w:lineRule="auto"/>
+        <w:rPr>
+          <w:rFonts w:asciiTheme="majorBidi" w:hAnsiTheme="majorBidi" w:cstheme="majorBidi"/>
+        </w:rPr>
+      </w:pPr>
+      <w:r>
+        <w:rPr>
+          <w:rFonts w:asciiTheme="majorBidi" w:hAnsiTheme="majorBidi" w:cstheme="majorBidi"/>
+          <w:noProof/>
+          <w:lang w:eastAsia="zh-CN"/>
         </w:rPr>
         <w:lastRenderedPageBreak/>
-        <w:t xml:space="preserve">which can also be accessed using the </w:t>
-      </w:r>
-      <w:r>
-        <w:rPr>
-          <w:rFonts w:asciiTheme="majorBidi" w:hAnsiTheme="majorBidi" w:cstheme="majorBidi"/>
-          <w:u w:val="single"/>
-        </w:rPr>
-        <w:t>Edit File in Excel button</w:t>
-      </w:r>
-      <w:r>
-        <w:rPr>
-          <w:rFonts w:asciiTheme="majorBidi" w:hAnsiTheme="majorBidi" w:cstheme="majorBidi"/>
-        </w:rPr>
-        <w:t>.</w:t>
-      </w:r>
-    </w:p>
-    <w:p>
-      <w:pPr>
-        <w:pStyle w:val="Normal1"/>
-        <w:widowControl w:val="0"/>
-        <w:spacing w:after="0" w:line="360" w:lineRule="auto"/>
-        <w:rPr>
-          <w:rFonts w:asciiTheme="majorBidi" w:hAnsiTheme="majorBidi" w:cstheme="majorBidi"/>
-        </w:rPr>
-      </w:pPr>
-    </w:p>
-    <w:p>
-      <w:pPr>
-        <w:pStyle w:val="Normal1"/>
-        <w:widowControl w:val="0"/>
-        <w:spacing w:after="0" w:line="360" w:lineRule="auto"/>
-        <w:rPr>
-          <w:ins w:id="93" w:author="shreyasdeshmukh4@gmail.com" w:date="2016-10-14T11:55:00Z"/>
-          <w:rFonts w:asciiTheme="majorBidi" w:hAnsiTheme="majorBidi" w:cstheme="majorBidi"/>
-        </w:rPr>
-      </w:pPr>
-      <w:del w:id="94" w:author="shreyasdeshmukh4@gmail.com" w:date="2016-10-14T11:55:00Z">
-        <w:r>
-          <w:rPr>
-            <w:rFonts w:asciiTheme="majorBidi" w:hAnsiTheme="majorBidi" w:cstheme="majorBidi"/>
-            <w:noProof/>
-          </w:rPr>
-          <w:drawing>
-            <wp:inline distT="0" distB="0" distL="0" distR="0" wp14:anchorId="74047794" wp14:editId="6A6C54CF">
-              <wp:extent cx="5943600" cy="3435350"/>
-              <wp:effectExtent l="0" t="0" r="0" b="0"/>
-              <wp:docPr id="211" name="Picture 211"/>
-              <wp:cNvGraphicFramePr>
-                <a:graphicFrameLocks xmlns:a="http://schemas.openxmlformats.org/drawingml/2006/main" noChangeAspect="1"/>
-              </wp:cNvGraphicFramePr>
-              <a:graphic xmlns:a="http://schemas.openxmlformats.org/drawingml/2006/main">
-                <a:graphicData uri="http://schemas.openxmlformats.org/drawingml/2006/picture">
-                  <pic:pic xmlns:pic="http://schemas.openxmlformats.org/drawingml/2006/picture">
-                    <pic:nvPicPr>
-                      <pic:cNvPr id="1" name=""/>
-                      <pic:cNvPicPr/>
-                    </pic:nvPicPr>
-                    <pic:blipFill>
-                      <a:blip r:embed="rId31"/>
-                      <a:stretch>
-                        <a:fillRect/>
-                      </a:stretch>
-                    </pic:blipFill>
-                    <pic:spPr>
-                      <a:xfrm>
-                        <a:off x="0" y="0"/>
-                        <a:ext cx="5943600" cy="3435350"/>
-                      </a:xfrm>
-                      <a:prstGeom prst="rect">
-                        <a:avLst/>
-                      </a:prstGeom>
-                    </pic:spPr>
-                  </pic:pic>
-                </a:graphicData>
-              </a:graphic>
-            </wp:inline>
-          </w:drawing>
-        </w:r>
-      </w:del>
-    </w:p>
-    <w:p>
-      <w:pPr>
-        <w:pStyle w:val="Normal1"/>
-        <w:widowControl w:val="0"/>
-        <w:spacing w:after="0" w:line="360" w:lineRule="auto"/>
-        <w:rPr>
-          <w:rFonts w:asciiTheme="majorBidi" w:hAnsiTheme="majorBidi" w:cstheme="majorBidi"/>
-        </w:rPr>
-      </w:pPr>
-      <w:ins w:id="95" w:author="shreyasdeshmukh4@gmail.com" w:date="2016-10-14T11:58:00Z">
-        <w:r>
-          <w:rPr>
-            <w:rFonts w:asciiTheme="majorBidi" w:hAnsiTheme="majorBidi" w:cstheme="majorBidi"/>
-            <w:noProof/>
-          </w:rPr>
-          <w:drawing>
-            <wp:inline distT="0" distB="0" distL="0" distR="0">
-              <wp:extent cx="5486400" cy="3084830"/>
-              <wp:effectExtent l="0" t="0" r="0" b="1270"/>
-              <wp:docPr id="17" name="Picture 17"/>
-              <wp:cNvGraphicFramePr>
-                <a:graphicFrameLocks xmlns:a="http://schemas.openxmlformats.org/drawingml/2006/main" noChangeAspect="1"/>
-              </wp:cNvGraphicFramePr>
-              <a:graphic xmlns:a="http://schemas.openxmlformats.org/drawingml/2006/main">
-                <a:graphicData uri="http://schemas.openxmlformats.org/drawingml/2006/picture">
-                  <pic:pic xmlns:pic="http://schemas.openxmlformats.org/drawingml/2006/picture">
-                    <pic:nvPicPr>
-                      <pic:cNvPr id="17" name="Screenshot (34).png"/>
-                      <pic:cNvPicPr/>
-                    </pic:nvPicPr>
-                    <pic:blipFill>
-                      <a:blip r:embed="rId32" cstate="print">
-                        <a:extLst>
-                          <a:ext uri="{28A0092B-C50C-407E-A947-70E740481C1C}">
-                            <a14:useLocalDpi xmlns:a14="http://schemas.microsoft.com/office/drawing/2010/main" val="0"/>
-                          </a:ext>
-                        </a:extLst>
-                      </a:blip>
-                      <a:stretch>
-                        <a:fillRect/>
-                      </a:stretch>
-                    </pic:blipFill>
-                    <pic:spPr>
-                      <a:xfrm>
-                        <a:off x="0" y="0"/>
-                        <a:ext cx="5486400" cy="3084830"/>
-                      </a:xfrm>
-                      <a:prstGeom prst="rect">
-                        <a:avLst/>
-                      </a:prstGeom>
-                    </pic:spPr>
-                  </pic:pic>
-                </a:graphicData>
-              </a:graphic>
-            </wp:inline>
-          </w:drawing>
-        </w:r>
-      </w:ins>
+        <w:drawing>
+          <wp:inline distT="0" distB="0" distL="0" distR="0">
+            <wp:extent cx="5486400" cy="3084830"/>
+            <wp:effectExtent l="0" t="0" r="0" b="1270"/>
+            <wp:docPr id="17" name="Picture 17"/>
+            <wp:cNvGraphicFramePr>
+              <a:graphicFrameLocks xmlns:a="http://schemas.openxmlformats.org/drawingml/2006/main" noChangeAspect="1"/>
+            </wp:cNvGraphicFramePr>
+            <a:graphic xmlns:a="http://schemas.openxmlformats.org/drawingml/2006/main">
+              <a:graphicData uri="http://schemas.openxmlformats.org/drawingml/2006/picture">
+                <pic:pic xmlns:pic="http://schemas.openxmlformats.org/drawingml/2006/picture">
+                  <pic:nvPicPr>
+                    <pic:cNvPr id="17" name="Screenshot (34).png"/>
+                    <pic:cNvPicPr/>
+                  </pic:nvPicPr>
+                  <pic:blipFill>
+                    <a:blip r:embed="rId24" cstate="print">
+                      <a:extLst>
+                        <a:ext uri="{28A0092B-C50C-407E-A947-70E740481C1C}">
+                          <a14:useLocalDpi xmlns:a14="http://schemas.microsoft.com/office/drawing/2010/main" val="0"/>
+                        </a:ext>
+                      </a:extLst>
+                    </a:blip>
+                    <a:stretch>
+                      <a:fillRect/>
+                    </a:stretch>
+                  </pic:blipFill>
+                  <pic:spPr>
+                    <a:xfrm>
+                      <a:off x="0" y="0"/>
+                      <a:ext cx="5486400" cy="3084830"/>
+                    </a:xfrm>
+                    <a:prstGeom prst="rect">
+                      <a:avLst/>
+                    </a:prstGeom>
+                  </pic:spPr>
+                </pic:pic>
+              </a:graphicData>
+            </a:graphic>
+          </wp:inline>
+        </w:drawing>
+      </w:r>
     </w:p>
     <w:p>
       <w:pPr>
@@ -7300,8 +6469,8 @@
           <w:rFonts w:asciiTheme="majorBidi" w:hAnsiTheme="majorBidi" w:cstheme="majorBidi"/>
         </w:rPr>
       </w:pPr>
-      <w:bookmarkStart w:id="96" w:name="h.23ckvvd" w:colFirst="0" w:colLast="0"/>
-      <w:bookmarkEnd w:id="96"/>
+      <w:bookmarkStart w:id="10" w:name="h.23ckvvd" w:colFirst="0" w:colLast="0"/>
+      <w:bookmarkEnd w:id="10"/>
       <w:r>
         <w:rPr>
           <w:rFonts w:asciiTheme="majorBidi" w:hAnsiTheme="majorBidi" w:cstheme="majorBidi"/>
@@ -7322,8 +6491,8 @@
         </w:rPr>
         <w:t>NeXTA</w:t>
       </w:r>
-      <w:bookmarkStart w:id="97" w:name="h.ihv636" w:colFirst="0" w:colLast="0"/>
-      <w:bookmarkEnd w:id="97"/>
+      <w:bookmarkStart w:id="11" w:name="h.ihv636" w:colFirst="0" w:colLast="0"/>
+      <w:bookmarkEnd w:id="11"/>
       <w:proofErr w:type="spellEnd"/>
     </w:p>
     <w:p>
@@ -7339,8 +6508,8 @@
         <w:rPr>
           <w:rFonts w:asciiTheme="majorBidi" w:hAnsiTheme="majorBidi" w:cstheme="majorBidi"/>
           <w:noProof/>
-        </w:rPr>
-        <w:lastRenderedPageBreak/>
+          <w:lang w:eastAsia="zh-CN"/>
+        </w:rPr>
         <w:drawing>
           <wp:inline distT="0" distB="0" distL="0" distR="0" wp14:anchorId="58FE86B4" wp14:editId="37828ABF">
             <wp:extent cx="5943600" cy="3624580"/>
@@ -7357,7 +6526,7 @@
                     <pic:cNvPicPr/>
                   </pic:nvPicPr>
                   <pic:blipFill>
-                    <a:blip r:embed="rId33"/>
+                    <a:blip r:embed="rId25"/>
                     <a:stretch>
                       <a:fillRect/>
                     </a:stretch>
@@ -7388,8 +6557,8 @@
           <w:rFonts w:asciiTheme="majorBidi" w:hAnsiTheme="majorBidi" w:cstheme="majorBidi"/>
         </w:rPr>
       </w:pPr>
-      <w:bookmarkStart w:id="98" w:name="h.32hioqz" w:colFirst="0" w:colLast="0"/>
-      <w:bookmarkEnd w:id="98"/>
+      <w:bookmarkStart w:id="12" w:name="h.32hioqz" w:colFirst="0" w:colLast="0"/>
+      <w:bookmarkEnd w:id="12"/>
       <w:r>
         <w:rPr>
           <w:rFonts w:asciiTheme="majorBidi" w:hAnsiTheme="majorBidi" w:cstheme="majorBidi"/>
@@ -7472,6 +6641,7 @@
         <w:rPr>
           <w:rFonts w:asciiTheme="majorBidi" w:hAnsiTheme="majorBidi" w:cstheme="majorBidi"/>
           <w:noProof/>
+          <w:lang w:eastAsia="zh-CN"/>
         </w:rPr>
         <w:drawing>
           <wp:inline distT="19050" distB="19050" distL="19050" distR="19050" wp14:anchorId="261195AF" wp14:editId="0BA81B51">
@@ -7487,7 +6657,7 @@
                     <pic:cNvPicPr preferRelativeResize="0"/>
                   </pic:nvPicPr>
                   <pic:blipFill>
-                    <a:blip r:embed="rId14"/>
+                    <a:blip r:embed="rId13"/>
                     <a:srcRect/>
                     <a:stretch>
                       <a:fillRect/>
@@ -7513,6 +6683,7 @@
         <w:rPr>
           <w:rFonts w:asciiTheme="majorBidi" w:hAnsiTheme="majorBidi" w:cstheme="majorBidi"/>
         </w:rPr>
+        <w:lastRenderedPageBreak/>
         <w:t>, and populate the Path List by selecting the 1</w:t>
       </w:r>
       <w:r>
@@ -7550,8 +6721,8 @@
           <w:rFonts w:asciiTheme="majorBidi" w:hAnsiTheme="majorBidi" w:cstheme="majorBidi"/>
         </w:rPr>
       </w:pPr>
-      <w:bookmarkStart w:id="99" w:name="h.1hmsyys" w:colFirst="0" w:colLast="0"/>
-      <w:bookmarkEnd w:id="99"/>
+      <w:bookmarkStart w:id="13" w:name="h.1hmsyys" w:colFirst="0" w:colLast="0"/>
+      <w:bookmarkEnd w:id="13"/>
       <w:r>
         <w:rPr>
           <w:rFonts w:asciiTheme="majorBidi" w:hAnsiTheme="majorBidi" w:cstheme="majorBidi"/>
@@ -7582,46 +6753,24 @@
         </w:rPr>
         <w:t>With the new simulation results, we first notice that the Path List has changed slightly from Case 2. There are still multiple paths in the Path List, but the percentage of drivers taking the route with the incident has decreased, as shown in Figure 18. The third column in the Path List shows that 85.</w:t>
       </w:r>
-      <w:ins w:id="100" w:author="shreyasdeshmukh4@gmail.com" w:date="2016-10-14T12:08:00Z">
-        <w:r>
-          <w:rPr>
-            <w:rFonts w:asciiTheme="majorBidi" w:hAnsiTheme="majorBidi" w:cstheme="majorBidi"/>
-          </w:rPr>
-          <w:t>3</w:t>
-        </w:r>
-      </w:ins>
-      <w:del w:id="101" w:author="shreyasdeshmukh4@gmail.com" w:date="2016-10-14T12:08:00Z">
-        <w:r>
-          <w:rPr>
-            <w:rFonts w:asciiTheme="majorBidi" w:hAnsiTheme="majorBidi" w:cstheme="majorBidi"/>
-          </w:rPr>
-          <w:delText>6</w:delText>
-        </w:r>
-      </w:del>
+      <w:r>
+        <w:rPr>
+          <w:rFonts w:asciiTheme="majorBidi" w:hAnsiTheme="majorBidi" w:cstheme="majorBidi"/>
+        </w:rPr>
+        <w:t>3</w:t>
+      </w:r>
       <w:r>
         <w:rPr>
           <w:rFonts w:asciiTheme="majorBidi" w:hAnsiTheme="majorBidi" w:cstheme="majorBidi"/>
         </w:rPr>
         <w:t>% of drivers used the previous route (through the incident), while 14.</w:t>
       </w:r>
-      <w:ins w:id="102" w:author="shreyasdeshmukh4@gmail.com" w:date="2016-10-14T12:08:00Z">
-        <w:r>
-          <w:rPr>
-            <w:rFonts w:asciiTheme="majorBidi" w:hAnsiTheme="majorBidi" w:cstheme="majorBidi"/>
-          </w:rPr>
-          <w:t>7</w:t>
-        </w:r>
-      </w:ins>
-      <w:bookmarkStart w:id="103" w:name="_GoBack"/>
-      <w:bookmarkEnd w:id="103"/>
-      <w:del w:id="104" w:author="shreyasdeshmukh4@gmail.com" w:date="2016-10-14T12:08:00Z">
-        <w:r>
-          <w:rPr>
-            <w:rFonts w:asciiTheme="majorBidi" w:hAnsiTheme="majorBidi" w:cstheme="majorBidi"/>
-          </w:rPr>
-          <w:delText>4</w:delText>
-        </w:r>
-      </w:del>
+      <w:r>
+        <w:rPr>
+          <w:rFonts w:asciiTheme="majorBidi" w:hAnsiTheme="majorBidi" w:cstheme="majorBidi"/>
+        </w:rPr>
+        <w:t>7</w:t>
+      </w:r>
       <w:r>
         <w:rPr>
           <w:rFonts w:asciiTheme="majorBidi" w:hAnsiTheme="majorBidi" w:cstheme="majorBidi"/>
@@ -7643,14 +6792,7 @@
         <w:rPr>
           <w:rFonts w:asciiTheme="majorBidi" w:hAnsiTheme="majorBidi" w:cstheme="majorBidi"/>
         </w:rPr>
-        <w:t xml:space="preserve">By filtering for travelers with historical information, the Path List shows that drivers now use two additional alternative paths which were unused before by drivers within this information class. Viewing the Vehicle Data associated with these alternative paths in the Path List, the drivers using these alternative paths only have departure times within the time period in which the VMS is </w:t>
-      </w:r>
-      <w:r>
-        <w:rPr>
-          <w:rFonts w:asciiTheme="majorBidi" w:hAnsiTheme="majorBidi" w:cstheme="majorBidi"/>
-        </w:rPr>
-        <w:lastRenderedPageBreak/>
-        <w:t>functioning (between 80 and 140 minutes), as shown in Figure 19. Additionally, the vehicle path data shows that the drivers affected by the VMS experience significant travel time savings. The drivers affected by VMS saved approximately 6 minutes (6 minutes vs. 12.7 minutes), based on average travel times. However, the travel time savings is much higher when comparing vehicles with similar departure times – vehicles leaving near the 85</w:t>
+        <w:t>By filtering for travelers with historical information, the Path List shows that drivers now use two additional alternative paths which were unused before by drivers within this information class. Viewing the Vehicle Data associated with these alternative paths in the Path List, the drivers using these alternative paths only have departure times within the time period in which the VMS is functioning (between 80 and 140 minutes), as shown in Figure 19. Additionally, the vehicle path data shows that the drivers affected by the VMS experience significant travel time savings. The drivers affected by VMS saved approximately 6 minutes (6 minutes vs. 12.7 minutes), based on average travel times. However, the travel time savings is much higher when comparing vehicles with similar departure times – vehicles leaving near the 85</w:t>
       </w:r>
       <w:r>
         <w:rPr>
@@ -7663,21 +6805,7 @@
         <w:rPr>
           <w:rFonts w:asciiTheme="majorBidi" w:hAnsiTheme="majorBidi" w:cstheme="majorBidi"/>
         </w:rPr>
-        <w:t xml:space="preserve"> minute in this information class were experiencing 30-</w:t>
-      </w:r>
-      <w:proofErr w:type="gramStart"/>
-      <w:r>
-        <w:rPr>
-          <w:rFonts w:asciiTheme="majorBidi" w:hAnsiTheme="majorBidi" w:cstheme="majorBidi"/>
-        </w:rPr>
-        <w:t>40 minute</w:t>
-      </w:r>
-      <w:proofErr w:type="gramEnd"/>
-      <w:r>
-        <w:rPr>
-          <w:rFonts w:asciiTheme="majorBidi" w:hAnsiTheme="majorBidi" w:cstheme="majorBidi"/>
-        </w:rPr>
-        <w:t xml:space="preserve"> travel times, compared to the 6 minute travel time experienced by Vehicle 85.</w:t>
+        <w:t xml:space="preserve"> minute in this information class were experiencing 30-40 minute travel times, compared to the 6 minute travel time experienced by Vehicle 85.</w:t>
       </w:r>
     </w:p>
     <w:p>
@@ -7694,6 +6822,7 @@
         <w:rPr>
           <w:rFonts w:asciiTheme="majorBidi" w:hAnsiTheme="majorBidi" w:cstheme="majorBidi"/>
           <w:noProof/>
+          <w:lang w:eastAsia="zh-CN"/>
         </w:rPr>
         <w:drawing>
           <wp:inline distT="19050" distB="19050" distL="19050" distR="19050" wp14:anchorId="4B2CA381" wp14:editId="0A8964BB">
@@ -7709,7 +6838,7 @@
                     <pic:cNvPicPr preferRelativeResize="0"/>
                   </pic:nvPicPr>
                   <pic:blipFill>
-                    <a:blip r:embed="rId34"/>
+                    <a:blip r:embed="rId26"/>
                     <a:srcRect/>
                     <a:stretch>
                       <a:fillRect/>
@@ -7742,13 +6871,14 @@
           <w:rFonts w:asciiTheme="majorBidi" w:hAnsiTheme="majorBidi" w:cstheme="majorBidi"/>
         </w:rPr>
       </w:pPr>
-      <w:bookmarkStart w:id="105" w:name="h.41mghml" w:colFirst="0" w:colLast="0"/>
-      <w:bookmarkEnd w:id="105"/>
+      <w:bookmarkStart w:id="14" w:name="h.41mghml" w:colFirst="0" w:colLast="0"/>
+      <w:bookmarkEnd w:id="14"/>
       <w:r>
         <w:rPr>
           <w:rFonts w:asciiTheme="majorBidi" w:hAnsiTheme="majorBidi" w:cstheme="majorBidi"/>
           <w:b/>
         </w:rPr>
+        <w:lastRenderedPageBreak/>
         <w:t xml:space="preserve">Figure 19: </w:t>
       </w:r>
       <w:r>
@@ -7791,8 +6921,8 @@
         <w:rPr>
           <w:rFonts w:asciiTheme="majorBidi" w:hAnsiTheme="majorBidi" w:cstheme="majorBidi"/>
           <w:noProof/>
-        </w:rPr>
-        <w:lastRenderedPageBreak/>
+          <w:lang w:eastAsia="zh-CN"/>
+        </w:rPr>
         <w:drawing>
           <wp:inline distT="19050" distB="19050" distL="19050" distR="19050" wp14:anchorId="53EA1DBE" wp14:editId="5783EA9F">
             <wp:extent cx="5943600" cy="3173658"/>
@@ -7807,7 +6937,7 @@
                     <pic:cNvPicPr preferRelativeResize="0"/>
                   </pic:nvPicPr>
                   <pic:blipFill>
-                    <a:blip r:embed="rId35"/>
+                    <a:blip r:embed="rId27"/>
                     <a:srcRect/>
                     <a:stretch>
                       <a:fillRect/>
@@ -7840,8 +6970,8 @@
           <w:rFonts w:asciiTheme="majorBidi" w:hAnsiTheme="majorBidi" w:cstheme="majorBidi"/>
         </w:rPr>
       </w:pPr>
-      <w:bookmarkStart w:id="106" w:name="h.2grqrue" w:colFirst="0" w:colLast="0"/>
-      <w:bookmarkEnd w:id="106"/>
+      <w:bookmarkStart w:id="15" w:name="h.2grqrue" w:colFirst="0" w:colLast="0"/>
+      <w:bookmarkEnd w:id="15"/>
       <w:r>
         <w:rPr>
           <w:rFonts w:asciiTheme="majorBidi" w:hAnsiTheme="majorBidi" w:cstheme="majorBidi"/>
@@ -7900,7 +7030,9 @@
         <w:rPr>
           <w:rFonts w:asciiTheme="majorBidi" w:hAnsiTheme="majorBidi" w:cstheme="majorBidi"/>
           <w:noProof/>
-        </w:rPr>
+          <w:lang w:eastAsia="zh-CN"/>
+        </w:rPr>
+        <w:lastRenderedPageBreak/>
         <w:drawing>
           <wp:inline distT="19050" distB="19050" distL="19050" distR="19050" wp14:anchorId="7ACCC57A" wp14:editId="1CC0D2DB">
             <wp:extent cx="5943600" cy="3163502"/>
@@ -7915,7 +7047,7 @@
                     <pic:cNvPicPr preferRelativeResize="0"/>
                   </pic:nvPicPr>
                   <pic:blipFill>
-                    <a:blip r:embed="rId36"/>
+                    <a:blip r:embed="rId28"/>
                     <a:srcRect/>
                     <a:stretch>
                       <a:fillRect/>
@@ -7948,8 +7080,8 @@
           <w:rFonts w:asciiTheme="majorBidi" w:hAnsiTheme="majorBidi" w:cstheme="majorBidi"/>
         </w:rPr>
       </w:pPr>
-      <w:bookmarkStart w:id="107" w:name="h.vx1227" w:colFirst="0" w:colLast="0"/>
-      <w:bookmarkEnd w:id="107"/>
+      <w:bookmarkStart w:id="16" w:name="h.vx1227" w:colFirst="0" w:colLast="0"/>
+      <w:bookmarkEnd w:id="16"/>
       <w:r>
         <w:rPr>
           <w:rFonts w:asciiTheme="majorBidi" w:hAnsiTheme="majorBidi" w:cstheme="majorBidi"/>
@@ -7989,8 +7121,8 @@
           <w:szCs w:val="22"/>
         </w:rPr>
       </w:pPr>
-      <w:bookmarkStart w:id="108" w:name="h.3fwokq0" w:colFirst="0" w:colLast="0"/>
-      <w:bookmarkEnd w:id="108"/>
+      <w:bookmarkStart w:id="17" w:name="h.3fwokq0" w:colFirst="0" w:colLast="0"/>
+      <w:bookmarkEnd w:id="17"/>
       <w:r>
         <w:rPr>
           <w:rFonts w:asciiTheme="majorBidi" w:hAnsiTheme="majorBidi" w:cstheme="majorBidi"/>
@@ -7998,7 +7130,6 @@
           <w:sz w:val="22"/>
           <w:szCs w:val="22"/>
         </w:rPr>
-        <w:lastRenderedPageBreak/>
         <w:t xml:space="preserve">Viewing Detailed Simulation Data without </w:t>
       </w:r>
       <w:proofErr w:type="spellStart"/>
@@ -8213,19 +7344,8 @@
 </w:document>
 </file>
 
-<file path=word/people.xml><?xml version="1.0" encoding="utf-8"?>
-<w15:people xmlns:wpc="http://schemas.microsoft.com/office/word/2010/wordprocessingCanvas" xmlns:cx="http://schemas.microsoft.com/office/drawing/2014/chartex" xmlns:cx1="http://schemas.microsoft.com/office/drawing/2015/9/8/chartex" xmlns:cx2="http://schemas.microsoft.com/office/drawing/2015/10/21/chartex" xmlns:mc="http://schemas.openxmlformats.org/markup-compatibility/2006" xmlns:o="urn:schemas-microsoft-com:office:office" xmlns:r="http://schemas.openxmlformats.org/officeDocument/2006/relationships" xmlns:m="http://schemas.openxmlformats.org/officeDocument/2006/math" xmlns:v="urn:schemas-microsoft-com:vml" xmlns:wp14="http://schemas.microsoft.com/office/word/2010/wordprocessingDrawing" xmlns:wp="http://schemas.openxmlformats.org/drawingml/2006/wordprocessingDrawing" xmlns:w10="urn:schemas-microsoft-com:office:word" xmlns:w="http://schemas.openxmlformats.org/wordprocessingml/2006/main" xmlns:w14="http://schemas.microsoft.com/office/word/2010/wordml" xmlns:w15="http://schemas.microsoft.com/office/word/2012/wordml" xmlns:w16se="http://schemas.microsoft.com/office/word/2015/wordml/symex" xmlns:wpg="http://schemas.microsoft.com/office/word/2010/wordprocessingGroup" xmlns:wpi="http://schemas.microsoft.com/office/word/2010/wordprocessingInk" xmlns:wne="http://schemas.microsoft.com/office/word/2006/wordml" xmlns:wps="http://schemas.microsoft.com/office/word/2010/wordprocessingShape" mc:Ignorable="w14 w15 w16se wp14">
-  <w15:person w15:author="shreyasdeshmukh4@gmail.com">
-    <w15:presenceInfo w15:providerId="Windows Live" w15:userId="ce477f269bc9b8bf"/>
-  </w15:person>
-  <w15:person w15:author="Shreyas">
-    <w15:presenceInfo w15:providerId="None" w15:userId="Shreyas"/>
-  </w15:person>
-</w15:people>
-</file>
-
 <file path=word/styles.xml><?xml version="1.0" encoding="utf-8"?>
-<w:styles xmlns:mc="http://schemas.openxmlformats.org/markup-compatibility/2006" xmlns:r="http://schemas.openxmlformats.org/officeDocument/2006/relationships" xmlns:w="http://schemas.openxmlformats.org/wordprocessingml/2006/main" xmlns:w14="http://schemas.microsoft.com/office/word/2010/wordml" xmlns:w15="http://schemas.microsoft.com/office/word/2012/wordml" xmlns:w16se="http://schemas.microsoft.com/office/word/2015/wordml/symex" mc:Ignorable="w14 w15 w16se">
+<w:styles xmlns:mc="http://schemas.openxmlformats.org/markup-compatibility/2006" xmlns:r="http://schemas.openxmlformats.org/officeDocument/2006/relationships" xmlns:w="http://schemas.openxmlformats.org/wordprocessingml/2006/main" xmlns:w14="http://schemas.microsoft.com/office/word/2010/wordml" xmlns:w15="http://schemas.microsoft.com/office/word/2012/wordml" mc:Ignorable="w14 w15">
   <w:docDefaults>
     <w:rPrDefault>
       <w:rPr>
@@ -8235,7 +7355,7 @@
     </w:rPrDefault>
     <w:pPrDefault/>
   </w:docDefaults>
-  <w:latentStyles w:defLockedState="0" w:defUIPriority="0" w:defSemiHidden="0" w:defUnhideWhenUsed="0" w:defQFormat="0" w:count="373">
+  <w:latentStyles w:defLockedState="0" w:defUIPriority="0" w:defSemiHidden="0" w:defUnhideWhenUsed="0" w:defQFormat="0" w:count="371">
     <w:lsdException w:name="Normal" w:qFormat="1"/>
     <w:lsdException w:name="heading 1" w:qFormat="1"/>
     <w:lsdException w:name="heading 2" w:semiHidden="1" w:unhideWhenUsed="1" w:qFormat="1"/>
@@ -8515,8 +7635,6 @@
     <w:lsdException w:name="List Table 5 Dark Accent 6" w:uiPriority="50"/>
     <w:lsdException w:name="List Table 6 Colorful Accent 6" w:uiPriority="51"/>
     <w:lsdException w:name="List Table 7 Colorful Accent 6" w:uiPriority="52"/>
-    <w:lsdException w:name="Mention" w:semiHidden="1" w:uiPriority="99" w:unhideWhenUsed="1"/>
-    <w:lsdException w:name="Smart Hyperlink" w:semiHidden="1" w:uiPriority="99" w:unhideWhenUsed="1"/>
   </w:latentStyles>
   <w:style w:type="paragraph" w:default="1" w:styleId="Normal">
     <w:name w:val="Normal"/>

</xml_diff>